<commit_message>
Sumando cambios al PCB
Se agrego al esquematico fuente de 5V con 7805 y la conexion del rfid.
</commit_message>
<xml_diff>
--- a/Informe final - Mateo Serrano.docx
+++ b/Informe final - Mateo Serrano.docx
@@ -31,7 +31,7 @@
           <v:shape id="_x0000_i1025" type="#_x0000_t75" style="width:124.5pt;height:124.5pt" o:ole="">
             <v:imagedata r:id="rId8" o:title=""/>
           </v:shape>
-          <o:OLEObject Type="Embed" ProgID="MSPhotoEd.3" ShapeID="_x0000_i1025" DrawAspect="Content" ObjectID="_1630499449" r:id="rId9"/>
+          <o:OLEObject Type="Embed" ProgID="MSPhotoEd.3" ShapeID="_x0000_i1025" DrawAspect="Content" ObjectID="_1631968728" r:id="rId9"/>
         </w:object>
       </w:r>
     </w:p>
@@ -411,7 +411,7 @@
         </w:rPr>
         <w:fldChar w:fldCharType="separate"/>
       </w:r>
-      <w:hyperlink w:anchor="_Toc436440337" w:history="1">
+      <w:hyperlink w:anchor="_Toc21354138" w:history="1">
         <w:r>
           <w:rPr>
             <w:rStyle w:val="Hipervnculo"/>
@@ -458,7 +458,7 @@
             <w:noProof/>
             <w:webHidden/>
           </w:rPr>
-          <w:instrText xml:space="preserve"> PAGEREF _Toc436440337 \h </w:instrText>
+          <w:instrText xml:space="preserve"> PAGEREF _Toc21354138 \h </w:instrText>
         </w:r>
         <w:r>
           <w:rPr>
@@ -507,7 +507,7 @@
           <w:lang w:eastAsia="es-ES"/>
         </w:rPr>
       </w:pPr>
-      <w:hyperlink w:anchor="_Toc436440338" w:history="1">
+      <w:hyperlink w:anchor="_Toc21354139" w:history="1">
         <w:r>
           <w:rPr>
             <w:rStyle w:val="Hipervnculo"/>
@@ -554,7 +554,7 @@
             <w:noProof/>
             <w:webHidden/>
           </w:rPr>
-          <w:instrText xml:space="preserve"> PAGEREF _Toc436440338 \h </w:instrText>
+          <w:instrText xml:space="preserve"> PAGEREF _Toc21354139 \h </w:instrText>
         </w:r>
         <w:r>
           <w:rPr>
@@ -574,7 +574,7 @@
             <w:noProof/>
             <w:webHidden/>
           </w:rPr>
-          <w:t>1</w:t>
+          <w:t>2</w:t>
         </w:r>
         <w:r>
           <w:rPr>
@@ -603,7 +603,7 @@
           <w:lang w:eastAsia="es-ES"/>
         </w:rPr>
       </w:pPr>
-      <w:hyperlink w:anchor="_Toc436440339" w:history="1">
+      <w:hyperlink w:anchor="_Toc21354140" w:history="1">
         <w:r>
           <w:rPr>
             <w:rStyle w:val="Hipervnculo"/>
@@ -650,7 +650,7 @@
             <w:noProof/>
             <w:webHidden/>
           </w:rPr>
-          <w:instrText xml:space="preserve"> PAGEREF _Toc436440339 \h </w:instrText>
+          <w:instrText xml:space="preserve"> PAGEREF _Toc21354140 \h </w:instrText>
         </w:r>
         <w:r>
           <w:rPr>
@@ -670,7 +670,7 @@
             <w:noProof/>
             <w:webHidden/>
           </w:rPr>
-          <w:t>1</w:t>
+          <w:t>3</w:t>
         </w:r>
         <w:r>
           <w:rPr>
@@ -697,7 +697,7 @@
           <w:lang w:eastAsia="es-ES"/>
         </w:rPr>
       </w:pPr>
-      <w:hyperlink w:anchor="_Toc436440340" w:history="1">
+      <w:hyperlink w:anchor="_Toc21354141" w:history="1">
         <w:r>
           <w:rPr>
             <w:rStyle w:val="Hipervnculo"/>
@@ -742,7 +742,7 @@
             <w:noProof/>
             <w:webHidden/>
           </w:rPr>
-          <w:instrText xml:space="preserve"> PAGEREF _Toc436440340 \h </w:instrText>
+          <w:instrText xml:space="preserve"> PAGEREF _Toc21354141 \h </w:instrText>
         </w:r>
         <w:r>
           <w:rPr>
@@ -762,7 +762,7 @@
             <w:noProof/>
             <w:webHidden/>
           </w:rPr>
-          <w:t>1</w:t>
+          <w:t>3</w:t>
         </w:r>
         <w:r>
           <w:rPr>
@@ -790,7 +790,7 @@
           <w:lang w:eastAsia="es-ES"/>
         </w:rPr>
       </w:pPr>
-      <w:hyperlink w:anchor="_Toc436440341" w:history="1">
+      <w:hyperlink w:anchor="_Toc21354142" w:history="1">
         <w:r>
           <w:rPr>
             <w:rStyle w:val="Hipervnculo"/>
@@ -815,7 +815,7 @@
             <w:rStyle w:val="Hipervnculo"/>
             <w:noProof/>
           </w:rPr>
-          <w:t>Diagrama en bloques</w:t>
+          <w:t>Fotos</w:t>
         </w:r>
         <w:r>
           <w:rPr>
@@ -836,7 +836,7 @@
             <w:noProof/>
             <w:webHidden/>
           </w:rPr>
-          <w:instrText xml:space="preserve"> PAGEREF _Toc436440341 \h </w:instrText>
+          <w:instrText xml:space="preserve"> PAGEREF _Toc21354142 \h </w:instrText>
         </w:r>
         <w:r>
           <w:rPr>
@@ -856,7 +856,99 @@
             <w:noProof/>
             <w:webHidden/>
           </w:rPr>
-          <w:t>1</w:t>
+          <w:t>3</w:t>
+        </w:r>
+        <w:r>
+          <w:rPr>
+            <w:noProof/>
+            <w:webHidden/>
+          </w:rPr>
+          <w:fldChar w:fldCharType="end"/>
+        </w:r>
+      </w:hyperlink>
+    </w:p>
+    <w:p>
+      <w:pPr>
+        <w:pStyle w:val="TDC2"/>
+        <w:tabs>
+          <w:tab w:val="left" w:pos="720"/>
+          <w:tab w:val="right" w:leader="dot" w:pos="8494"/>
+        </w:tabs>
+        <w:rPr>
+          <w:rFonts w:eastAsiaTheme="minorEastAsia"/>
+          <w:smallCaps w:val="0"/>
+          <w:noProof/>
+          <w:sz w:val="22"/>
+          <w:szCs w:val="22"/>
+          <w:lang w:eastAsia="es-ES"/>
+        </w:rPr>
+      </w:pPr>
+      <w:hyperlink w:anchor="_Toc21354143" w:history="1">
+        <w:r>
+          <w:rPr>
+            <w:rStyle w:val="Hipervnculo"/>
+            <w:noProof/>
+          </w:rPr>
+          <w:t>3.2</w:t>
+        </w:r>
+        <w:r>
+          <w:rPr>
+            <w:rFonts w:eastAsiaTheme="minorEastAsia"/>
+            <w:smallCaps w:val="0"/>
+            <w:noProof/>
+            <w:sz w:val="22"/>
+            <w:szCs w:val="22"/>
+            <w:lang w:eastAsia="es-ES"/>
+          </w:rPr>
+          <w:tab/>
+        </w:r>
+        <w:r>
+          <w:rPr>
+            <w:rStyle w:val="Hipervnculo"/>
+            <w:noProof/>
+          </w:rPr>
+          <w:t>Hardware</w:t>
+        </w:r>
+        <w:r>
+          <w:rPr>
+            <w:noProof/>
+            <w:webHidden/>
+          </w:rPr>
+          <w:tab/>
+        </w:r>
+        <w:r>
+          <w:rPr>
+            <w:noProof/>
+            <w:webHidden/>
+          </w:rPr>
+          <w:fldChar w:fldCharType="begin"/>
+        </w:r>
+        <w:r>
+          <w:rPr>
+            <w:noProof/>
+            <w:webHidden/>
+          </w:rPr>
+          <w:instrText xml:space="preserve"> PAGEREF _Toc21354143 \h </w:instrText>
+        </w:r>
+        <w:r>
+          <w:rPr>
+            <w:noProof/>
+            <w:webHidden/>
+          </w:rPr>
+        </w:r>
+        <w:r>
+          <w:rPr>
+            <w:noProof/>
+            <w:webHidden/>
+          </w:rPr>
+          <w:fldChar w:fldCharType="separate"/>
+        </w:r>
+        <w:r>
+          <w:rPr>
+            <w:noProof/>
+            <w:webHidden/>
+          </w:rPr>
+          <w:t>3</w:t>
         </w:r>
         <w:r>
           <w:rPr>
@@ -884,13 +976,13 @@
           <w:lang w:eastAsia="es-ES"/>
         </w:rPr>
       </w:pPr>
-      <w:hyperlink w:anchor="_Toc436440342" w:history="1">
+      <w:hyperlink w:anchor="_Toc21354144" w:history="1">
         <w:r>
           <w:rPr>
             <w:rStyle w:val="Hipervnculo"/>
             <w:noProof/>
           </w:rPr>
-          <w:t>3.1.2</w:t>
+          <w:t>3.2.1</w:t>
         </w:r>
         <w:r>
           <w:rPr>
@@ -909,7 +1001,7 @@
             <w:rStyle w:val="Hipervnculo"/>
             <w:noProof/>
           </w:rPr>
-          <w:t>Piezas o bloques</w:t>
+          <w:t>Diagrama en bloques</w:t>
         </w:r>
         <w:r>
           <w:rPr>
@@ -930,7 +1022,7 @@
             <w:noProof/>
             <w:webHidden/>
           </w:rPr>
-          <w:instrText xml:space="preserve"> PAGEREF _Toc436440342 \h </w:instrText>
+          <w:instrText xml:space="preserve"> PAGEREF _Toc21354144 \h </w:instrText>
         </w:r>
         <w:r>
           <w:rPr>
@@ -950,7 +1042,7 @@
             <w:noProof/>
             <w:webHidden/>
           </w:rPr>
-          <w:t>1</w:t>
+          <w:t>3</w:t>
         </w:r>
         <w:r>
           <w:rPr>
@@ -978,13 +1070,14 @@
           <w:lang w:eastAsia="es-ES"/>
         </w:rPr>
       </w:pPr>
-      <w:hyperlink w:anchor="_Toc436440343" w:history="1">
+      <w:hyperlink w:anchor="_Toc21354145" w:history="1">
         <w:r>
           <w:rPr>
             <w:rStyle w:val="Hipervnculo"/>
-            <w:noProof/>
-          </w:rPr>
-          <w:t>3.1.3</w:t>
+            <w:rFonts w:cs="Arial"/>
+            <w:noProof/>
+          </w:rPr>
+          <w:t>3.2.2</w:t>
         </w:r>
         <w:r>
           <w:rPr>
@@ -1003,7 +1096,7 @@
             <w:rStyle w:val="Hipervnculo"/>
             <w:noProof/>
           </w:rPr>
-          <w:t>Fotos</w:t>
+          <w:t>Esquemático</w:t>
         </w:r>
         <w:r>
           <w:rPr>
@@ -1024,7 +1117,7 @@
             <w:noProof/>
             <w:webHidden/>
           </w:rPr>
-          <w:instrText xml:space="preserve"> PAGEREF _Toc436440343 \h </w:instrText>
+          <w:instrText xml:space="preserve"> PAGEREF _Toc21354145 \h </w:instrText>
         </w:r>
         <w:r>
           <w:rPr>
@@ -1044,99 +1137,7 @@
             <w:noProof/>
             <w:webHidden/>
           </w:rPr>
-          <w:t>2</w:t>
-        </w:r>
-        <w:r>
-          <w:rPr>
-            <w:noProof/>
-            <w:webHidden/>
-          </w:rPr>
-          <w:fldChar w:fldCharType="end"/>
-        </w:r>
-      </w:hyperlink>
-    </w:p>
-    <w:p>
-      <w:pPr>
-        <w:pStyle w:val="TDC2"/>
-        <w:tabs>
-          <w:tab w:val="left" w:pos="720"/>
-          <w:tab w:val="right" w:leader="dot" w:pos="8494"/>
-        </w:tabs>
-        <w:rPr>
-          <w:rFonts w:eastAsiaTheme="minorEastAsia"/>
-          <w:smallCaps w:val="0"/>
-          <w:noProof/>
-          <w:sz w:val="22"/>
-          <w:szCs w:val="22"/>
-          <w:lang w:eastAsia="es-ES"/>
-        </w:rPr>
-      </w:pPr>
-      <w:hyperlink w:anchor="_Toc436440344" w:history="1">
-        <w:r>
-          <w:rPr>
-            <w:rStyle w:val="Hipervnculo"/>
-            <w:noProof/>
-          </w:rPr>
-          <w:t>3.2</w:t>
-        </w:r>
-        <w:r>
-          <w:rPr>
-            <w:rFonts w:eastAsiaTheme="minorEastAsia"/>
-            <w:smallCaps w:val="0"/>
-            <w:noProof/>
-            <w:sz w:val="22"/>
-            <w:szCs w:val="22"/>
-            <w:lang w:eastAsia="es-ES"/>
-          </w:rPr>
-          <w:tab/>
-        </w:r>
-        <w:r>
-          <w:rPr>
-            <w:rStyle w:val="Hipervnculo"/>
-            <w:noProof/>
-          </w:rPr>
-          <w:t>Hardware</w:t>
-        </w:r>
-        <w:r>
-          <w:rPr>
-            <w:noProof/>
-            <w:webHidden/>
-          </w:rPr>
-          <w:tab/>
-        </w:r>
-        <w:r>
-          <w:rPr>
-            <w:noProof/>
-            <w:webHidden/>
-          </w:rPr>
-          <w:fldChar w:fldCharType="begin"/>
-        </w:r>
-        <w:r>
-          <w:rPr>
-            <w:noProof/>
-            <w:webHidden/>
-          </w:rPr>
-          <w:instrText xml:space="preserve"> PAGEREF _Toc436440344 \h </w:instrText>
-        </w:r>
-        <w:r>
-          <w:rPr>
-            <w:noProof/>
-            <w:webHidden/>
-          </w:rPr>
-        </w:r>
-        <w:r>
-          <w:rPr>
-            <w:noProof/>
-            <w:webHidden/>
-          </w:rPr>
-          <w:fldChar w:fldCharType="separate"/>
-        </w:r>
-        <w:r>
-          <w:rPr>
-            <w:noProof/>
-            <w:webHidden/>
-          </w:rPr>
-          <w:t>2</w:t>
+          <w:t>3</w:t>
         </w:r>
         <w:r>
           <w:rPr>
@@ -1164,13 +1165,13 @@
           <w:lang w:eastAsia="es-ES"/>
         </w:rPr>
       </w:pPr>
-      <w:hyperlink w:anchor="_Toc436440345" w:history="1">
+      <w:hyperlink w:anchor="_Toc21354146" w:history="1">
         <w:r>
           <w:rPr>
             <w:rStyle w:val="Hipervnculo"/>
             <w:noProof/>
           </w:rPr>
-          <w:t>3.2.1</w:t>
+          <w:t>3.2.3</w:t>
         </w:r>
         <w:r>
           <w:rPr>
@@ -1189,7 +1190,7 @@
             <w:rStyle w:val="Hipervnculo"/>
             <w:noProof/>
           </w:rPr>
-          <w:t>Diagrama en bloques</w:t>
+          <w:t>Circuito impreso</w:t>
         </w:r>
         <w:r>
           <w:rPr>
@@ -1210,7 +1211,7 @@
             <w:noProof/>
             <w:webHidden/>
           </w:rPr>
-          <w:instrText xml:space="preserve"> PAGEREF _Toc436440345 \h </w:instrText>
+          <w:instrText xml:space="preserve"> PAGEREF _Toc21354146 \h </w:instrText>
         </w:r>
         <w:r>
           <w:rPr>
@@ -1230,7 +1231,7 @@
             <w:noProof/>
             <w:webHidden/>
           </w:rPr>
-          <w:t>2</w:t>
+          <w:t>4</w:t>
         </w:r>
         <w:r>
           <w:rPr>
@@ -1258,14 +1259,13 @@
           <w:lang w:eastAsia="es-ES"/>
         </w:rPr>
       </w:pPr>
-      <w:hyperlink w:anchor="_Toc436440346" w:history="1">
+      <w:hyperlink w:anchor="_Toc21354147" w:history="1">
         <w:r>
           <w:rPr>
             <w:rStyle w:val="Hipervnculo"/>
-            <w:rFonts w:cs="Arial"/>
-            <w:noProof/>
-          </w:rPr>
-          <w:t>3.2.2</w:t>
+            <w:noProof/>
+          </w:rPr>
+          <w:t>3.2.4</w:t>
         </w:r>
         <w:r>
           <w:rPr>
@@ -1284,7 +1284,7 @@
             <w:rStyle w:val="Hipervnculo"/>
             <w:noProof/>
           </w:rPr>
-          <w:t>Esquemático</w:t>
+          <w:t>Fotos</w:t>
         </w:r>
         <w:r>
           <w:rPr>
@@ -1305,7 +1305,7 @@
             <w:noProof/>
             <w:webHidden/>
           </w:rPr>
-          <w:instrText xml:space="preserve"> PAGEREF _Toc436440346 \h </w:instrText>
+          <w:instrText xml:space="preserve"> PAGEREF _Toc21354147 \h </w:instrText>
         </w:r>
         <w:r>
           <w:rPr>
@@ -1325,7 +1325,99 @@
             <w:noProof/>
             <w:webHidden/>
           </w:rPr>
-          <w:t>2</w:t>
+          <w:t>4</w:t>
+        </w:r>
+        <w:r>
+          <w:rPr>
+            <w:noProof/>
+            <w:webHidden/>
+          </w:rPr>
+          <w:fldChar w:fldCharType="end"/>
+        </w:r>
+      </w:hyperlink>
+    </w:p>
+    <w:p>
+      <w:pPr>
+        <w:pStyle w:val="TDC2"/>
+        <w:tabs>
+          <w:tab w:val="left" w:pos="720"/>
+          <w:tab w:val="right" w:leader="dot" w:pos="8494"/>
+        </w:tabs>
+        <w:rPr>
+          <w:rFonts w:eastAsiaTheme="minorEastAsia"/>
+          <w:smallCaps w:val="0"/>
+          <w:noProof/>
+          <w:sz w:val="22"/>
+          <w:szCs w:val="22"/>
+          <w:lang w:eastAsia="es-ES"/>
+        </w:rPr>
+      </w:pPr>
+      <w:hyperlink w:anchor="_Toc21354148" w:history="1">
+        <w:r>
+          <w:rPr>
+            <w:rStyle w:val="Hipervnculo"/>
+            <w:noProof/>
+          </w:rPr>
+          <w:t>3.3</w:t>
+        </w:r>
+        <w:r>
+          <w:rPr>
+            <w:rFonts w:eastAsiaTheme="minorEastAsia"/>
+            <w:smallCaps w:val="0"/>
+            <w:noProof/>
+            <w:sz w:val="22"/>
+            <w:szCs w:val="22"/>
+            <w:lang w:eastAsia="es-ES"/>
+          </w:rPr>
+          <w:tab/>
+        </w:r>
+        <w:r>
+          <w:rPr>
+            <w:rStyle w:val="Hipervnculo"/>
+            <w:noProof/>
+          </w:rPr>
+          <w:t>Software</w:t>
+        </w:r>
+        <w:r>
+          <w:rPr>
+            <w:noProof/>
+            <w:webHidden/>
+          </w:rPr>
+          <w:tab/>
+        </w:r>
+        <w:r>
+          <w:rPr>
+            <w:noProof/>
+            <w:webHidden/>
+          </w:rPr>
+          <w:fldChar w:fldCharType="begin"/>
+        </w:r>
+        <w:r>
+          <w:rPr>
+            <w:noProof/>
+            <w:webHidden/>
+          </w:rPr>
+          <w:instrText xml:space="preserve"> PAGEREF _Toc21354148 \h </w:instrText>
+        </w:r>
+        <w:r>
+          <w:rPr>
+            <w:noProof/>
+            <w:webHidden/>
+          </w:rPr>
+        </w:r>
+        <w:r>
+          <w:rPr>
+            <w:noProof/>
+            <w:webHidden/>
+          </w:rPr>
+          <w:fldChar w:fldCharType="separate"/>
+        </w:r>
+        <w:r>
+          <w:rPr>
+            <w:noProof/>
+            <w:webHidden/>
+          </w:rPr>
+          <w:t>4</w:t>
         </w:r>
         <w:r>
           <w:rPr>
@@ -1353,13 +1445,13 @@
           <w:lang w:eastAsia="es-ES"/>
         </w:rPr>
       </w:pPr>
-      <w:hyperlink w:anchor="_Toc436440347" w:history="1">
+      <w:hyperlink w:anchor="_Toc21354149" w:history="1">
         <w:r>
           <w:rPr>
             <w:rStyle w:val="Hipervnculo"/>
             <w:noProof/>
           </w:rPr>
-          <w:t>3.2.3</w:t>
+          <w:t>3.3.1</w:t>
         </w:r>
         <w:r>
           <w:rPr>
@@ -1378,7 +1470,7 @@
             <w:rStyle w:val="Hipervnculo"/>
             <w:noProof/>
           </w:rPr>
-          <w:t>Circuito impreso</w:t>
+          <w:t>Enumeración de rutinas</w:t>
         </w:r>
         <w:r>
           <w:rPr>
@@ -1399,7 +1491,7 @@
             <w:noProof/>
             <w:webHidden/>
           </w:rPr>
-          <w:instrText xml:space="preserve"> PAGEREF _Toc436440347 \h </w:instrText>
+          <w:instrText xml:space="preserve"> PAGEREF _Toc21354149 \h </w:instrText>
         </w:r>
         <w:r>
           <w:rPr>
@@ -1419,7 +1511,7 @@
             <w:noProof/>
             <w:webHidden/>
           </w:rPr>
-          <w:t>2</w:t>
+          <w:t>4</w:t>
         </w:r>
         <w:r>
           <w:rPr>
@@ -1447,13 +1539,13 @@
           <w:lang w:eastAsia="es-ES"/>
         </w:rPr>
       </w:pPr>
-      <w:hyperlink w:anchor="_Toc436440348" w:history="1">
+      <w:hyperlink w:anchor="_Toc21354150" w:history="1">
         <w:r>
           <w:rPr>
             <w:rStyle w:val="Hipervnculo"/>
             <w:noProof/>
           </w:rPr>
-          <w:t>3.2.4</w:t>
+          <w:t>3.3.2</w:t>
         </w:r>
         <w:r>
           <w:rPr>
@@ -1472,7 +1564,7 @@
             <w:rStyle w:val="Hipervnculo"/>
             <w:noProof/>
           </w:rPr>
-          <w:t>Fotos</w:t>
+          <w:t>Descripción del funcionamiento de cada rutina</w:t>
         </w:r>
         <w:r>
           <w:rPr>
@@ -1493,7 +1585,7 @@
             <w:noProof/>
             <w:webHidden/>
           </w:rPr>
-          <w:instrText xml:space="preserve"> PAGEREF _Toc436440348 \h </w:instrText>
+          <w:instrText xml:space="preserve"> PAGEREF _Toc21354150 \h </w:instrText>
         </w:r>
         <w:r>
           <w:rPr>
@@ -1513,7 +1605,7 @@
             <w:noProof/>
             <w:webHidden/>
           </w:rPr>
-          <w:t>2</w:t>
+          <w:t>4</w:t>
         </w:r>
         <w:r>
           <w:rPr>
@@ -1540,13 +1632,13 @@
           <w:lang w:eastAsia="es-ES"/>
         </w:rPr>
       </w:pPr>
-      <w:hyperlink w:anchor="_Toc436440349" w:history="1">
+      <w:hyperlink w:anchor="_Toc21354151" w:history="1">
         <w:r>
           <w:rPr>
             <w:rStyle w:val="Hipervnculo"/>
             <w:noProof/>
           </w:rPr>
-          <w:t>3.3</w:t>
+          <w:t>3.4</w:t>
         </w:r>
         <w:r>
           <w:rPr>
@@ -1564,7 +1656,7 @@
             <w:rStyle w:val="Hipervnculo"/>
             <w:noProof/>
           </w:rPr>
-          <w:t>Software</w:t>
+          <w:t>Software en PC</w:t>
         </w:r>
         <w:r>
           <w:rPr>
@@ -1585,7 +1677,7 @@
             <w:noProof/>
             <w:webHidden/>
           </w:rPr>
-          <w:instrText xml:space="preserve"> PAGEREF _Toc436440349 \h </w:instrText>
+          <w:instrText xml:space="preserve"> PAGEREF _Toc21354151 \h </w:instrText>
         </w:r>
         <w:r>
           <w:rPr>
@@ -1605,7 +1697,7 @@
             <w:noProof/>
             <w:webHidden/>
           </w:rPr>
-          <w:t>2</w:t>
+          <w:t>5</w:t>
         </w:r>
         <w:r>
           <w:rPr>
@@ -1633,13 +1725,13 @@
           <w:lang w:eastAsia="es-ES"/>
         </w:rPr>
       </w:pPr>
-      <w:hyperlink w:anchor="_Toc436440350" w:history="1">
+      <w:hyperlink w:anchor="_Toc21354152" w:history="1">
         <w:r>
           <w:rPr>
             <w:rStyle w:val="Hipervnculo"/>
             <w:noProof/>
           </w:rPr>
-          <w:t>3.3.1</w:t>
+          <w:t>3.4.1</w:t>
         </w:r>
         <w:r>
           <w:rPr>
@@ -1658,7 +1750,7 @@
             <w:rStyle w:val="Hipervnculo"/>
             <w:noProof/>
           </w:rPr>
-          <w:t>Enumeración de rutinas</w:t>
+          <w:t>Entorno de desarrollo</w:t>
         </w:r>
         <w:r>
           <w:rPr>
@@ -1679,7 +1771,7 @@
             <w:noProof/>
             <w:webHidden/>
           </w:rPr>
-          <w:instrText xml:space="preserve"> PAGEREF _Toc436440350 \h </w:instrText>
+          <w:instrText xml:space="preserve"> PAGEREF _Toc21354152 \h </w:instrText>
         </w:r>
         <w:r>
           <w:rPr>
@@ -1699,7 +1791,7 @@
             <w:noProof/>
             <w:webHidden/>
           </w:rPr>
-          <w:t>3</w:t>
+          <w:t>5</w:t>
         </w:r>
         <w:r>
           <w:rPr>
@@ -1727,13 +1819,13 @@
           <w:lang w:eastAsia="es-ES"/>
         </w:rPr>
       </w:pPr>
-      <w:hyperlink w:anchor="_Toc436440351" w:history="1">
+      <w:hyperlink w:anchor="_Toc21354153" w:history="1">
         <w:r>
           <w:rPr>
             <w:rStyle w:val="Hipervnculo"/>
             <w:noProof/>
           </w:rPr>
-          <w:t>3.3.2</w:t>
+          <w:t>3.4.2</w:t>
         </w:r>
         <w:r>
           <w:rPr>
@@ -1752,7 +1844,7 @@
             <w:rStyle w:val="Hipervnculo"/>
             <w:noProof/>
           </w:rPr>
-          <w:t>Descripción del funcionamiento de cada rutina</w:t>
+          <w:t>Enumeración de rutinas</w:t>
         </w:r>
         <w:r>
           <w:rPr>
@@ -1773,7 +1865,7 @@
             <w:noProof/>
             <w:webHidden/>
           </w:rPr>
-          <w:instrText xml:space="preserve"> PAGEREF _Toc436440351 \h </w:instrText>
+          <w:instrText xml:space="preserve"> PAGEREF _Toc21354153 \h </w:instrText>
         </w:r>
         <w:r>
           <w:rPr>
@@ -1793,99 +1885,7 @@
             <w:noProof/>
             <w:webHidden/>
           </w:rPr>
-          <w:t>3</w:t>
-        </w:r>
-        <w:r>
-          <w:rPr>
-            <w:noProof/>
-            <w:webHidden/>
-          </w:rPr>
-          <w:fldChar w:fldCharType="end"/>
-        </w:r>
-      </w:hyperlink>
-    </w:p>
-    <w:p>
-      <w:pPr>
-        <w:pStyle w:val="TDC2"/>
-        <w:tabs>
-          <w:tab w:val="left" w:pos="720"/>
-          <w:tab w:val="right" w:leader="dot" w:pos="8494"/>
-        </w:tabs>
-        <w:rPr>
-          <w:rFonts w:eastAsiaTheme="minorEastAsia"/>
-          <w:smallCaps w:val="0"/>
-          <w:noProof/>
-          <w:sz w:val="22"/>
-          <w:szCs w:val="22"/>
-          <w:lang w:eastAsia="es-ES"/>
-        </w:rPr>
-      </w:pPr>
-      <w:hyperlink w:anchor="_Toc436440352" w:history="1">
-        <w:r>
-          <w:rPr>
-            <w:rStyle w:val="Hipervnculo"/>
-            <w:noProof/>
-          </w:rPr>
-          <w:t>3.4</w:t>
-        </w:r>
-        <w:r>
-          <w:rPr>
-            <w:rFonts w:eastAsiaTheme="minorEastAsia"/>
-            <w:smallCaps w:val="0"/>
-            <w:noProof/>
-            <w:sz w:val="22"/>
-            <w:szCs w:val="22"/>
-            <w:lang w:eastAsia="es-ES"/>
-          </w:rPr>
-          <w:tab/>
-        </w:r>
-        <w:r>
-          <w:rPr>
-            <w:rStyle w:val="Hipervnculo"/>
-            <w:noProof/>
-          </w:rPr>
-          <w:t>Software en PC</w:t>
-        </w:r>
-        <w:r>
-          <w:rPr>
-            <w:noProof/>
-            <w:webHidden/>
-          </w:rPr>
-          <w:tab/>
-        </w:r>
-        <w:r>
-          <w:rPr>
-            <w:noProof/>
-            <w:webHidden/>
-          </w:rPr>
-          <w:fldChar w:fldCharType="begin"/>
-        </w:r>
-        <w:r>
-          <w:rPr>
-            <w:noProof/>
-            <w:webHidden/>
-          </w:rPr>
-          <w:instrText xml:space="preserve"> PAGEREF _Toc436440352 \h </w:instrText>
-        </w:r>
-        <w:r>
-          <w:rPr>
-            <w:noProof/>
-            <w:webHidden/>
-          </w:rPr>
-        </w:r>
-        <w:r>
-          <w:rPr>
-            <w:noProof/>
-            <w:webHidden/>
-          </w:rPr>
-          <w:fldChar w:fldCharType="separate"/>
-        </w:r>
-        <w:r>
-          <w:rPr>
-            <w:noProof/>
-            <w:webHidden/>
-          </w:rPr>
-          <w:t>3</w:t>
+          <w:t>5</w:t>
         </w:r>
         <w:r>
           <w:rPr>
@@ -1913,13 +1913,13 @@
           <w:lang w:eastAsia="es-ES"/>
         </w:rPr>
       </w:pPr>
-      <w:hyperlink w:anchor="_Toc436440353" w:history="1">
+      <w:hyperlink w:anchor="_Toc21354154" w:history="1">
         <w:r>
           <w:rPr>
             <w:rStyle w:val="Hipervnculo"/>
             <w:noProof/>
           </w:rPr>
-          <w:t>3.4.1</w:t>
+          <w:t>3.4.3</w:t>
         </w:r>
         <w:r>
           <w:rPr>
@@ -1938,7 +1938,7 @@
             <w:rStyle w:val="Hipervnculo"/>
             <w:noProof/>
           </w:rPr>
-          <w:t>Entorno de desarrollo</w:t>
+          <w:t>Descripción del funcionamiento de cada rutina</w:t>
         </w:r>
         <w:r>
           <w:rPr>
@@ -1959,7 +1959,7 @@
             <w:noProof/>
             <w:webHidden/>
           </w:rPr>
-          <w:instrText xml:space="preserve"> PAGEREF _Toc436440353 \h </w:instrText>
+          <w:instrText xml:space="preserve"> PAGEREF _Toc21354154 \h </w:instrText>
         </w:r>
         <w:r>
           <w:rPr>
@@ -1979,195 +1979,7 @@
             <w:noProof/>
             <w:webHidden/>
           </w:rPr>
-          <w:t>3</w:t>
-        </w:r>
-        <w:r>
-          <w:rPr>
-            <w:noProof/>
-            <w:webHidden/>
-          </w:rPr>
-          <w:fldChar w:fldCharType="end"/>
-        </w:r>
-      </w:hyperlink>
-    </w:p>
-    <w:p>
-      <w:pPr>
-        <w:pStyle w:val="TDC3"/>
-        <w:tabs>
-          <w:tab w:val="left" w:pos="1200"/>
-          <w:tab w:val="right" w:leader="dot" w:pos="8494"/>
-        </w:tabs>
-        <w:rPr>
-          <w:rFonts w:eastAsiaTheme="minorEastAsia"/>
-          <w:i w:val="0"/>
-          <w:iCs w:val="0"/>
-          <w:noProof/>
-          <w:sz w:val="22"/>
-          <w:szCs w:val="22"/>
-          <w:lang w:eastAsia="es-ES"/>
-        </w:rPr>
-      </w:pPr>
-      <w:hyperlink w:anchor="_Toc436440354" w:history="1">
-        <w:r>
-          <w:rPr>
-            <w:rStyle w:val="Hipervnculo"/>
-            <w:noProof/>
-          </w:rPr>
-          <w:t>3.4.2</w:t>
-        </w:r>
-        <w:r>
-          <w:rPr>
-            <w:rFonts w:eastAsiaTheme="minorEastAsia"/>
-            <w:i w:val="0"/>
-            <w:iCs w:val="0"/>
-            <w:noProof/>
-            <w:sz w:val="22"/>
-            <w:szCs w:val="22"/>
-            <w:lang w:eastAsia="es-ES"/>
-          </w:rPr>
-          <w:tab/>
-        </w:r>
-        <w:r>
-          <w:rPr>
-            <w:rStyle w:val="Hipervnculo"/>
-            <w:noProof/>
-          </w:rPr>
-          <w:t>Enumeración de rutinas</w:t>
-        </w:r>
-        <w:r>
-          <w:rPr>
-            <w:noProof/>
-            <w:webHidden/>
-          </w:rPr>
-          <w:tab/>
-        </w:r>
-        <w:r>
-          <w:rPr>
-            <w:noProof/>
-            <w:webHidden/>
-          </w:rPr>
-          <w:fldChar w:fldCharType="begin"/>
-        </w:r>
-        <w:r>
-          <w:rPr>
-            <w:noProof/>
-            <w:webHidden/>
-          </w:rPr>
-          <w:instrText xml:space="preserve"> PAGEREF _Toc436440354 \h </w:instrText>
-        </w:r>
-        <w:r>
-          <w:rPr>
-            <w:noProof/>
-            <w:webHidden/>
-          </w:rPr>
-        </w:r>
-        <w:r>
-          <w:rPr>
-            <w:noProof/>
-            <w:webHidden/>
-          </w:rPr>
-          <w:fldChar w:fldCharType="separate"/>
-        </w:r>
-        <w:r>
-          <w:rPr>
-            <w:noProof/>
-            <w:webHidden/>
-          </w:rPr>
-          <w:t>4</w:t>
-        </w:r>
-        <w:r>
-          <w:rPr>
-            <w:noProof/>
-            <w:webHidden/>
-          </w:rPr>
-          <w:fldChar w:fldCharType="end"/>
-        </w:r>
-      </w:hyperlink>
-    </w:p>
-    <w:p>
-      <w:pPr>
-        <w:pStyle w:val="TDC3"/>
-        <w:tabs>
-          <w:tab w:val="left" w:pos="1200"/>
-          <w:tab w:val="right" w:leader="dot" w:pos="8494"/>
-        </w:tabs>
-        <w:rPr>
-          <w:rFonts w:eastAsiaTheme="minorEastAsia"/>
-          <w:i w:val="0"/>
-          <w:iCs w:val="0"/>
-          <w:noProof/>
-          <w:sz w:val="22"/>
-          <w:szCs w:val="22"/>
-          <w:lang w:eastAsia="es-ES"/>
-        </w:rPr>
-      </w:pPr>
-      <w:hyperlink w:anchor="_Toc436440355" w:history="1">
-        <w:r>
-          <w:rPr>
-            <w:rStyle w:val="Hipervnculo"/>
-            <w:noProof/>
-          </w:rPr>
-          <w:t>3.4.3</w:t>
-        </w:r>
-        <w:r>
-          <w:rPr>
-            <w:rFonts w:eastAsiaTheme="minorEastAsia"/>
-            <w:i w:val="0"/>
-            <w:iCs w:val="0"/>
-            <w:noProof/>
-            <w:sz w:val="22"/>
-            <w:szCs w:val="22"/>
-            <w:lang w:eastAsia="es-ES"/>
-          </w:rPr>
-          <w:tab/>
-        </w:r>
-        <w:r>
-          <w:rPr>
-            <w:rStyle w:val="Hipervnculo"/>
-            <w:noProof/>
-          </w:rPr>
-          <w:t>Descripción del funcionamiento de cada rutina</w:t>
-        </w:r>
-        <w:r>
-          <w:rPr>
-            <w:noProof/>
-            <w:webHidden/>
-          </w:rPr>
-          <w:tab/>
-        </w:r>
-        <w:r>
-          <w:rPr>
-            <w:noProof/>
-            <w:webHidden/>
-          </w:rPr>
-          <w:fldChar w:fldCharType="begin"/>
-        </w:r>
-        <w:r>
-          <w:rPr>
-            <w:noProof/>
-            <w:webHidden/>
-          </w:rPr>
-          <w:instrText xml:space="preserve"> PAGEREF _Toc436440355 \h </w:instrText>
-        </w:r>
-        <w:r>
-          <w:rPr>
-            <w:noProof/>
-            <w:webHidden/>
-          </w:rPr>
-        </w:r>
-        <w:r>
-          <w:rPr>
-            <w:noProof/>
-            <w:webHidden/>
-          </w:rPr>
-          <w:fldChar w:fldCharType="separate"/>
-        </w:r>
-        <w:r>
-          <w:rPr>
-            <w:noProof/>
-            <w:webHidden/>
-          </w:rPr>
-          <w:t>4</w:t>
+          <w:t>5</w:t>
         </w:r>
         <w:r>
           <w:rPr>
@@ -2196,7 +2008,7 @@
           <w:lang w:eastAsia="es-ES"/>
         </w:rPr>
       </w:pPr>
-      <w:hyperlink w:anchor="_Toc436440356" w:history="1">
+      <w:hyperlink w:anchor="_Toc21354155" w:history="1">
         <w:r>
           <w:rPr>
             <w:rStyle w:val="Hipervnculo"/>
@@ -2243,7 +2055,7 @@
             <w:noProof/>
             <w:webHidden/>
           </w:rPr>
-          <w:instrText xml:space="preserve"> PAGEREF _Toc436440356 \h </w:instrText>
+          <w:instrText xml:space="preserve"> PAGEREF _Toc21354155 \h </w:instrText>
         </w:r>
         <w:r>
           <w:rPr>
@@ -2263,7 +2075,7 @@
             <w:noProof/>
             <w:webHidden/>
           </w:rPr>
-          <w:t>4</w:t>
+          <w:t>5</w:t>
         </w:r>
         <w:r>
           <w:rPr>
@@ -2292,7 +2104,7 @@
           <w:lang w:eastAsia="es-ES"/>
         </w:rPr>
       </w:pPr>
-      <w:hyperlink w:anchor="_Toc436440357" w:history="1">
+      <w:hyperlink w:anchor="_Toc21354156" w:history="1">
         <w:r>
           <w:rPr>
             <w:rStyle w:val="Hipervnculo"/>
@@ -2339,7 +2151,7 @@
             <w:noProof/>
             <w:webHidden/>
           </w:rPr>
-          <w:instrText xml:space="preserve"> PAGEREF _Toc436440357 \h </w:instrText>
+          <w:instrText xml:space="preserve"> PAGEREF _Toc21354156 \h </w:instrText>
         </w:r>
         <w:r>
           <w:rPr>
@@ -2359,7 +2171,7 @@
             <w:noProof/>
             <w:webHidden/>
           </w:rPr>
-          <w:t>4</w:t>
+          <w:t>6</w:t>
         </w:r>
         <w:r>
           <w:rPr>
@@ -2388,7 +2200,7 @@
           <w:lang w:eastAsia="es-ES"/>
         </w:rPr>
       </w:pPr>
-      <w:hyperlink w:anchor="_Toc436440358" w:history="1">
+      <w:hyperlink w:anchor="_Toc21354157" w:history="1">
         <w:r>
           <w:rPr>
             <w:rStyle w:val="Hipervnculo"/>
@@ -2435,7 +2247,7 @@
             <w:noProof/>
             <w:webHidden/>
           </w:rPr>
-          <w:instrText xml:space="preserve"> PAGEREF _Toc436440358 \h </w:instrText>
+          <w:instrText xml:space="preserve"> PAGEREF _Toc21354157 \h </w:instrText>
         </w:r>
         <w:r>
           <w:rPr>
@@ -2455,7 +2267,7 @@
             <w:noProof/>
             <w:webHidden/>
           </w:rPr>
-          <w:t>4</w:t>
+          <w:t>6</w:t>
         </w:r>
         <w:r>
           <w:rPr>
@@ -2484,7 +2296,7 @@
           <w:lang w:eastAsia="es-ES"/>
         </w:rPr>
       </w:pPr>
-      <w:hyperlink w:anchor="_Toc436440359" w:history="1">
+      <w:hyperlink w:anchor="_Toc21354158" w:history="1">
         <w:r>
           <w:rPr>
             <w:rStyle w:val="Hipervnculo"/>
@@ -2531,7 +2343,7 @@
             <w:noProof/>
             <w:webHidden/>
           </w:rPr>
-          <w:instrText xml:space="preserve"> PAGEREF _Toc436440359 \h </w:instrText>
+          <w:instrText xml:space="preserve"> PAGEREF _Toc21354158 \h </w:instrText>
         </w:r>
         <w:r>
           <w:rPr>
@@ -2551,7 +2363,7 @@
             <w:noProof/>
             <w:webHidden/>
           </w:rPr>
-          <w:t>5</w:t>
+          <w:t>6</w:t>
         </w:r>
         <w:r>
           <w:rPr>
@@ -2580,7 +2392,7 @@
           <w:lang w:eastAsia="es-ES"/>
         </w:rPr>
       </w:pPr>
-      <w:hyperlink w:anchor="_Toc436440360" w:history="1">
+      <w:hyperlink w:anchor="_Toc21354159" w:history="1">
         <w:r>
           <w:rPr>
             <w:rStyle w:val="Hipervnculo"/>
@@ -2627,7 +2439,7 @@
             <w:noProof/>
             <w:webHidden/>
           </w:rPr>
-          <w:instrText xml:space="preserve"> PAGEREF _Toc436440360 \h </w:instrText>
+          <w:instrText xml:space="preserve"> PAGEREF _Toc21354159 \h </w:instrText>
         </w:r>
         <w:r>
           <w:rPr>
@@ -2647,7 +2459,7 @@
             <w:noProof/>
             <w:webHidden/>
           </w:rPr>
-          <w:t>5</w:t>
+          <w:t>6</w:t>
         </w:r>
         <w:r>
           <w:rPr>
@@ -2700,7 +2512,7 @@
       <w:pPr>
         <w:pStyle w:val="Ttulo1"/>
       </w:pPr>
-      <w:bookmarkStart w:id="0" w:name="_Toc436440337"/>
+      <w:bookmarkStart w:id="0" w:name="_Toc21354138"/>
       <w:r>
         <w:lastRenderedPageBreak/>
         <w:t>Descripción general</w:t>
@@ -2779,21 +2591,20 @@
         <w:rPr>
           <w:color w:val="000000" w:themeColor="text1"/>
         </w:rPr>
-        <w:t xml:space="preserve">Existen máquinas </w:t>
-      </w:r>
-      <w:proofErr w:type="spellStart"/>
-      <w:r>
+        <w:t>Existen máquinas troqueladoras automáticas y manuales, siendo estas últimas las más comunes y las más antiguas del mercado local. Teniendo en cuenta esto, es de esperar que esta maquinaria sea algo rústica y carezca de sistemas de asistencia al operario.</w:t>
+      </w:r>
+    </w:p>
+    <w:p>
+      <w:pPr>
         <w:rPr>
           <w:color w:val="000000" w:themeColor="text1"/>
         </w:rPr>
-        <w:t>troqueladoras</w:t>
-      </w:r>
-      <w:proofErr w:type="spellEnd"/>
+      </w:pPr>
       <w:r>
         <w:rPr>
           <w:color w:val="000000" w:themeColor="text1"/>
         </w:rPr>
-        <w:t xml:space="preserve"> automáticas y manuales, siendo estas últimas las más comunes y las más antiguas del mercado local. Teniendo en cuenta esto, es de esperar que esta maquinaria sea algo rústica y carezca de sistemas de asistencia al operario.</w:t>
+        <w:t xml:space="preserve">El objetivo del proyecto en cuestión es brindar una herramienta accesoria a una troqueladora manual útil tanto para el operario, como para el dueño de la fábrica o el encargado de producción. </w:t>
       </w:r>
     </w:p>
     <w:p>
@@ -2806,7 +2617,7 @@
         <w:rPr>
           <w:color w:val="000000" w:themeColor="text1"/>
         </w:rPr>
-        <w:t xml:space="preserve">El objetivo del proyecto en cuestión es brindar una herramienta accesoria a una troqueladora manual útil tanto para el operario, como para el dueño de la fábrica o el encargado de producción. </w:t>
+        <w:t>El sistema permitirá a cada operario iniciar su propia sesión de trabajo en la máquina mediante el uso de tarjetas personales, esto permitirá al superior responsable llevar un registro de la producción de cada uno. Además de asegurar que la máquina no podrá ser utilizada por usuarios que no cuenten con su identificación, es decir, que no estén autorizados a operarla.</w:t>
       </w:r>
     </w:p>
     <w:p>
@@ -2819,7 +2630,7 @@
         <w:rPr>
           <w:color w:val="000000" w:themeColor="text1"/>
         </w:rPr>
-        <w:t>El sistema permitirá a cada operario iniciar su propia sesión de trabajo en la máquina mediante el uso de tarjetas personales, esto permitirá al superior responsable llevar un registro de la producción de cada uno. Además de asegurar que la máquina no podrá ser utilizada por usuarios que no cuenten con su identificación, es decir, que no estén autorizados a operarla.</w:t>
+        <w:t>Por otro lado, se podrá visualizar en el sistema la cantidad de unidades que fueron troqueladas en cada trabajo. Esto provee una mejora sustancial para el usuario, ya que no tiene que estar pendiente del conteo de hojas que pasa por la máquina mientras trabaja, y de esa manera, prestar más atención a su seguridad personal.</w:t>
       </w:r>
     </w:p>
     <w:p>
@@ -2832,33 +2643,20 @@
         <w:rPr>
           <w:color w:val="000000" w:themeColor="text1"/>
         </w:rPr>
-        <w:t>Por otro lado, se podrá visualizar en el sistema la cantidad de unidades que fueron troqueladas en cada trabajo. Esto provee una mejora sustancial para el usuario, ya que no tiene que estar pendiente del conteo de hojas que pasa por la máquina mientras trabaja, y de esa manera, prestar más atención a su seguridad personal.</w:t>
-      </w:r>
-    </w:p>
-    <w:p>
-      <w:pPr>
+        <w:t>Además de observar el número de unidades procesadas, se podrá verificar la cantidad de ciclos de la máquina que fueron necesarios para producirlas. Esto es un indicador de eficiencia, que será de utilidad al superior responsable para ajustar parámetros como la velocidad de trabajo, los tiempos máximos de utilización de la maquinaria y cualquier otro factor que considere necesario para la optimización del proceso.</w:t>
+      </w:r>
+    </w:p>
+    <w:p>
+      <w:pPr>
+        <w:rPr>
+          <w:rFonts w:cs="Arial"/>
+          <w:szCs w:val="24"/>
+        </w:rPr>
+      </w:pPr>
+      <w:r>
         <w:rPr>
           <w:color w:val="000000" w:themeColor="text1"/>
         </w:rPr>
-      </w:pPr>
-      <w:r>
-        <w:rPr>
-          <w:color w:val="000000" w:themeColor="text1"/>
-        </w:rPr>
-        <w:t>Además de observar el número de unidades procesadas, se podrá verificar la cantidad de ciclos de la máquina que fueron necesarios para producirlas. Esto es un indicador de eficiencia, que será de utilidad al superior responsable para ajustar parámetros como la velocidad de trabajo, los tiempos máximos de utilización de la maquinaria y cualquier otro factor que considere necesario para la optimización del proceso.</w:t>
-      </w:r>
-    </w:p>
-    <w:p>
-      <w:pPr>
-        <w:rPr>
-          <w:rFonts w:cs="Arial"/>
-          <w:szCs w:val="24"/>
-        </w:rPr>
-      </w:pPr>
-      <w:r>
-        <w:rPr>
-          <w:color w:val="000000" w:themeColor="text1"/>
-        </w:rPr>
         <w:t>El sistema constará de una pantalla y una serie de botones para acceder a la información previamente almacenada y, a su vez, para observar el conteo del trabajo en curso en el momento que está siendo operada la máquina.</w:t>
       </w:r>
     </w:p>
@@ -2875,7 +2673,7 @@
       <w:pPr>
         <w:pStyle w:val="Ttulo1"/>
       </w:pPr>
-      <w:bookmarkStart w:id="1" w:name="_Toc436440338"/>
+      <w:bookmarkStart w:id="1" w:name="_Toc21354139"/>
       <w:r>
         <w:lastRenderedPageBreak/>
         <w:t>Introducción teórica</w:t>
@@ -2887,57 +2685,255 @@
         <w:spacing w:after="0"/>
       </w:pPr>
       <w:r>
-        <w:t xml:space="preserve">En esta sección </w:t>
-      </w:r>
-      <w:r>
-        <w:t>se deberá desarrollar una introducción teórica del principio de funcionamiento de</w:t>
-      </w:r>
-      <w:r>
-        <w:t>l</w:t>
-      </w:r>
-      <w:r>
-        <w:t xml:space="preserve"> proyecto. Es decir, se deberán describir: principios físicos involucrados en el </w:t>
+        <w:t xml:space="preserve">A partir de entrevistas con el encargado de una fábrica de troquelados, el análisis mecánico general de la máquina y la observación de operarios realizando sus tareas cotidianas, se llegó a la conclusión de que es necesario </w:t>
+      </w:r>
+      <w:r>
+        <w:t>discriminar el conteo de los ciclos de apertura y cierre de las mordazas de la máquina de las unidades troqueladas, ya que el movimiento de la máquina no se interrumpe si el operario no introduce el material sobre la mordaza.</w:t>
+      </w:r>
+    </w:p>
+    <w:p>
+      <w:pPr>
+        <w:spacing w:after="0"/>
+      </w:pPr>
+    </w:p>
+    <w:p>
+      <w:pPr>
+        <w:spacing w:after="0"/>
+      </w:pPr>
+      <w:r>
+        <w:t xml:space="preserve">Teniendo en cuenta esto, se eligió un sensor inductivo para el conteo de los ciclos de la máquina. Su principio de funcionamiento se basa en </w:t>
+      </w:r>
+      <w:r>
+        <w:t xml:space="preserve">generar una señal </w:t>
+      </w:r>
+      <w:proofErr w:type="spellStart"/>
+      <w:r>
+        <w:t>senoidal</w:t>
+      </w:r>
+      <w:proofErr w:type="spellEnd"/>
+      <w:r>
+        <w:t xml:space="preserve"> a partir de un circuito formado por una bobina y detectar la </w:t>
+      </w:r>
+      <w:proofErr w:type="spellStart"/>
+      <w:r>
+        <w:t>ampitud</w:t>
+      </w:r>
+      <w:proofErr w:type="spellEnd"/>
+      <w:r>
+        <w:t xml:space="preserve"> de la señal generada. La bobina en cuestión está dispuesta de forma que el campo magnético que genera, se concentre en un área en particular (el área de detección). Al ingresar un material ferroso al área de detección, quedará sometido al campo magnético de la bobina, lo cual inducirá una corriente en el material</w:t>
+      </w:r>
+      <w:r>
+        <w:t xml:space="preserve">, provocando una transferencia de energía que causará la disminución de la amplitud de la señal </w:t>
+      </w:r>
+      <w:proofErr w:type="spellStart"/>
+      <w:r>
+        <w:t>senoidal</w:t>
+      </w:r>
+      <w:proofErr w:type="spellEnd"/>
+      <w:r>
+        <w:t xml:space="preserve"> generada-detectada por el sensor, provocando un cambio en la salida, indicando la presencia de un objeto metálico.</w:t>
+      </w:r>
+      <w:r>
+        <w:t xml:space="preserve"> </w:t>
+      </w:r>
+      <w:r>
+        <w:t xml:space="preserve">Este tipo de sensores son </w:t>
+      </w:r>
+      <w:r>
+        <w:t>exclusivamente</w:t>
+      </w:r>
+      <w:r>
+        <w:t xml:space="preserve"> para la detección (o no) de objetos metálicos</w:t>
+      </w:r>
+      <w:r>
+        <w:t xml:space="preserve"> y la ventaja contra un interruptor mecánico es que, al no tener partes móviles, no tiene desgaste a lo largo del tiempo, por lo tanto, no requiere mantenimiento.</w:t>
+      </w:r>
+    </w:p>
+    <w:p>
+      <w:pPr>
+        <w:spacing w:after="0"/>
+      </w:pPr>
+    </w:p>
+    <w:p>
+      <w:pPr>
+        <w:spacing w:after="0"/>
+      </w:pPr>
+      <w:r>
+        <w:t>Por otro lado, para detectar</w:t>
+      </w:r>
+      <w:r>
+        <w:t xml:space="preserve"> la presencia (o no) de material, se utilizará un sensor del tipo infrarrojo. Este tipo de sensores se basan en emitir un haz de luz infrarroja, no visible y, en el mismo dispositivo, implementar un detector para ese tipo de ondas. De esta manera, el emisor genera el haz y el mismo viaja por el aire hasta que se desvanece, pero si el mismo se encuentra con un</w:t>
+      </w:r>
+      <w:r>
+        <w:t>a obstrucción</w:t>
+      </w:r>
+      <w:r>
+        <w:t xml:space="preserve"> en el camino, la dirección de haz se verá re</w:t>
+      </w:r>
+      <w:r>
+        <w:t>flejada y alcanzará al detector</w:t>
+      </w:r>
+      <w:r>
+        <w:t xml:space="preserve">, </w:t>
+      </w:r>
+      <w:r>
+        <w:t xml:space="preserve">de esta manera </w:t>
+      </w:r>
+      <w:r>
+        <w:t xml:space="preserve">se interpretará que </w:t>
+      </w:r>
+      <w:r>
+        <w:t xml:space="preserve">hay un objeto en la zona de detección. Estos sensores son muy versátiles en cuanto a características del material a detectar, ya que prácticamente cualquier objeto refleja lo suficiente como para interrumpir parte del haz y enviarlo nuevamente hacia el sensor, incluso los transparentes. </w:t>
+      </w:r>
+    </w:p>
+    <w:p>
+      <w:pPr>
+        <w:spacing w:after="0"/>
+      </w:pPr>
+    </w:p>
+    <w:p>
+      <w:pPr>
+        <w:spacing w:after="0"/>
+      </w:pPr>
+      <w:r>
+        <w:t xml:space="preserve">En cuanto a la identificación de operarios, debía ser un método sencillo, eficaz y rápido, que no implique una molestia o incomodidad excesiva al trabajador. Por lo tanto, se eligió el método de identificación por radiofrecuencia. Este sistema consta de un lector, que genera un campo electromagnético </w:t>
+      </w:r>
+      <w:r>
+        <w:t>mediante el cual es capaz de alimentar, leer y transferir información a tarjetas denominadas “</w:t>
+      </w:r>
+      <w:proofErr w:type="spellStart"/>
+      <w:r>
+        <w:t>tags</w:t>
+      </w:r>
+      <w:proofErr w:type="spellEnd"/>
+      <w:r>
+        <w:t xml:space="preserve">” sólo con el acercamiento de las mismas al dispositivo. Cada uno de estos </w:t>
+      </w:r>
+      <w:proofErr w:type="spellStart"/>
+      <w:r>
+        <w:t>tags</w:t>
+      </w:r>
+      <w:proofErr w:type="spellEnd"/>
+      <w:r>
+        <w:t xml:space="preserve"> tiene un código de identificación único y estará asociado a un operario en particular, de esta manera, es posible un inicio de </w:t>
+      </w:r>
+      <w:r>
+        <w:lastRenderedPageBreak/>
+        <w:t xml:space="preserve">sesión de trabajo personal para cada empleado con sólo aproximar su </w:t>
+      </w:r>
+      <w:proofErr w:type="spellStart"/>
+      <w:r>
+        <w:t>tag</w:t>
+      </w:r>
+      <w:proofErr w:type="spellEnd"/>
+      <w:r>
+        <w:t xml:space="preserve"> al lector, sin la necesidad de introducir datos por un teclado o alguna interfaz compleja.</w:t>
+      </w:r>
+    </w:p>
+    <w:p>
+      <w:pPr>
+        <w:spacing w:after="0"/>
+      </w:pPr>
+    </w:p>
+    <w:p>
+      <w:pPr>
+        <w:spacing w:after="0"/>
+      </w:pPr>
+      <w:r>
+        <w:t>Por ú</w:t>
+      </w:r>
+      <w:r>
+        <w:t>ltimo, es necesaria una interfaz</w:t>
+      </w:r>
+      <w:r>
+        <w:t xml:space="preserve"> donde poder visualizar claramente la información almacenada en el sistema, es decir, la cantidad de ciclos de la máquina del trabajo en curso, lo mismo para las unidades producidas, qué operarios tienen permitido operar la máquina, cuál es el número de identificación de la tarjeta personal de cada uno, qué </w:t>
+      </w:r>
+      <w:r>
+        <w:t xml:space="preserve">cantidad de trabajos y unidades lleva acumulado cada operario, entre otros datos. Se optó por un visor LCD </w:t>
+      </w:r>
+      <w:proofErr w:type="spellStart"/>
+      <w:r>
+        <w:t>retroiluminado</w:t>
+      </w:r>
+      <w:proofErr w:type="spellEnd"/>
+      <w:r>
+        <w:t xml:space="preserve"> de 2 líneas de 16 caracteres y un teclado de 16 teclas para poder ingresar datos y desplazarse a través de los menús. </w:t>
+      </w:r>
+    </w:p>
+    <w:p>
+      <w:pPr>
+        <w:pStyle w:val="Ttulo1"/>
+      </w:pPr>
+      <w:bookmarkStart w:id="2" w:name="_Toc21354140"/>
+      <w:r>
+        <w:t>D</w:t>
+      </w:r>
+      <w:r>
+        <w:t>escripción técnica del proyecto</w:t>
+      </w:r>
+      <w:bookmarkEnd w:id="2"/>
+    </w:p>
+    <w:p>
+      <w:pPr>
+        <w:pStyle w:val="Ttulo2"/>
+      </w:pPr>
+      <w:bookmarkStart w:id="3" w:name="_Toc21354141"/>
+      <w:r>
+        <w:t>Mecánica</w:t>
+      </w:r>
+      <w:bookmarkEnd w:id="3"/>
+    </w:p>
+    <w:p>
+      <w:pPr>
+        <w:spacing w:after="0" w:line="240" w:lineRule="auto"/>
+        <w:rPr>
+          <w:rFonts w:cs="Arial"/>
+          <w:szCs w:val="24"/>
+        </w:rPr>
+      </w:pPr>
+      <w:r>
+        <w:rPr>
+          <w:rFonts w:cs="Arial"/>
+          <w:szCs w:val="24"/>
+        </w:rPr>
+        <w:t xml:space="preserve">En esta sección se deberá realizar la descripción </w:t>
+      </w:r>
+      <w:r>
+        <w:rPr>
+          <w:rFonts w:cs="Arial"/>
+          <w:szCs w:val="24"/>
+        </w:rPr>
+        <w:t xml:space="preserve">del funcionamiento mecánico del proyecto (si es que el mismo tiene partes mecánicas). A </w:t>
       </w:r>
       <w:proofErr w:type="gramStart"/>
       <w:r>
-        <w:t>funcionamiento,  definición</w:t>
+        <w:rPr>
+          <w:rFonts w:cs="Arial"/>
+          <w:szCs w:val="24"/>
+        </w:rPr>
+        <w:t>continuación</w:t>
       </w:r>
       <w:proofErr w:type="gramEnd"/>
       <w:r>
-        <w:t xml:space="preserve"> teórica de los parámetros medidos (en</w:t>
-      </w:r>
-      <w:r>
-        <w:t xml:space="preserve"> los casos en que el equipo este</w:t>
-      </w:r>
-      <w:r>
-        <w:t xml:space="preserve"> destinado a realizar una medición, ya sea como </w:t>
-      </w:r>
-      <w:r>
-        <w:t>objetivo final o como parte de su funcionamiento).</w:t>
-      </w:r>
-    </w:p>
-    <w:p>
-      <w:r>
-        <w:t>En caso de que el proyecto no se base en algún principio físico o no se esté realizando la medición de alg</w:t>
-      </w:r>
-      <w:bookmarkStart w:id="2" w:name="_GoBack"/>
-      <w:bookmarkEnd w:id="2"/>
-      <w:r>
-        <w:t>ún parámetro, para completar este apartado se podrá realizar una descripción donde se mencionen otros productos similares al que se está realizando y las diferencias con el mismo.</w:t>
-      </w:r>
-    </w:p>
-    <w:p>
-      <w:pPr>
-        <w:pStyle w:val="Ttulo1"/>
-      </w:pPr>
-      <w:bookmarkStart w:id="3" w:name="_Toc436440339"/>
-      <w:r>
-        <w:t>D</w:t>
-      </w:r>
-      <w:r>
-        <w:t>escripción técnica del proyecto</w:t>
-      </w:r>
-      <w:bookmarkEnd w:id="3"/>
+        <w:rPr>
+          <w:rFonts w:cs="Arial"/>
+          <w:szCs w:val="24"/>
+        </w:rPr>
+        <w:t xml:space="preserve"> se observan los subtítulos a incluir en este desarrollo.</w:t>
+      </w:r>
+    </w:p>
+    <w:p>
+      <w:pPr>
+        <w:pStyle w:val="Ttulo3"/>
+      </w:pPr>
+      <w:r>
+        <w:t xml:space="preserve"> </w:t>
+      </w:r>
+      <w:bookmarkStart w:id="4" w:name="_Toc21354142"/>
+      <w:r>
+        <w:t>Fotos</w:t>
+      </w:r>
+      <w:bookmarkEnd w:id="4"/>
     </w:p>
     <w:p>
       <w:pPr>
@@ -2952,63 +2948,404 @@
           <w:rFonts w:cs="Arial"/>
           <w:szCs w:val="24"/>
         </w:rPr>
-        <w:t>En est</w:t>
-      </w:r>
-      <w:r>
-        <w:rPr>
-          <w:rFonts w:cs="Arial"/>
-          <w:szCs w:val="24"/>
-        </w:rPr>
-        <w:t>a</w:t>
-      </w:r>
-      <w:r>
-        <w:rPr>
-          <w:rFonts w:cs="Arial"/>
-          <w:szCs w:val="24"/>
-        </w:rPr>
+        <w:t>Foto/s referentes al sistema mecánico. No más de tres y ocupando c/u media carilla como máximo.</w:t>
+      </w:r>
+    </w:p>
+    <w:p>
+      <w:pPr>
+        <w:pStyle w:val="Ttulo2"/>
+      </w:pPr>
+      <w:bookmarkStart w:id="5" w:name="_Toc21354143"/>
+      <w:r>
+        <w:t>Hardware</w:t>
+      </w:r>
+      <w:bookmarkStart w:id="6" w:name="_GoBack"/>
+      <w:bookmarkEnd w:id="5"/>
+      <w:bookmarkEnd w:id="6"/>
+    </w:p>
+    <w:p>
+      <w:pPr>
+        <w:pStyle w:val="Ttulo3"/>
+      </w:pPr>
+      <w:bookmarkStart w:id="7" w:name="_Toc21354144"/>
+      <w:r>
+        <w:t>Diagrama en bloques</w:t>
+      </w:r>
+      <w:bookmarkEnd w:id="7"/>
+    </w:p>
+    <w:p>
+      <w:pPr>
+        <w:keepNext/>
+      </w:pPr>
+      <w:r>
+        <w:rPr>
+          <w:noProof/>
+          <w:lang w:eastAsia="es-ES"/>
+        </w:rPr>
+        <w:drawing>
+          <wp:inline distT="0" distB="0" distL="0" distR="0" wp14:anchorId="67CC65DC" wp14:editId="4DAE4311">
+            <wp:extent cx="5400040" cy="2127250"/>
+            <wp:effectExtent l="0" t="0" r="0" b="6350"/>
+            <wp:docPr id="1" name="Imagen 1"/>
+            <wp:cNvGraphicFramePr>
+              <a:graphicFrameLocks xmlns:a="http://schemas.openxmlformats.org/drawingml/2006/main" noChangeAspect="1"/>
+            </wp:cNvGraphicFramePr>
+            <a:graphic xmlns:a="http://schemas.openxmlformats.org/drawingml/2006/main">
+              <a:graphicData uri="http://schemas.openxmlformats.org/drawingml/2006/picture">
+                <pic:pic xmlns:pic="http://schemas.openxmlformats.org/drawingml/2006/picture">
+                  <pic:nvPicPr>
+                    <pic:cNvPr id="1" name=""/>
+                    <pic:cNvPicPr/>
+                  </pic:nvPicPr>
+                  <pic:blipFill>
+                    <a:blip r:embed="rId13"/>
+                    <a:stretch>
+                      <a:fillRect/>
+                    </a:stretch>
+                  </pic:blipFill>
+                  <pic:spPr>
+                    <a:xfrm>
+                      <a:off x="0" y="0"/>
+                      <a:ext cx="5400040" cy="2127250"/>
+                    </a:xfrm>
+                    <a:prstGeom prst="rect">
+                      <a:avLst/>
+                    </a:prstGeom>
+                  </pic:spPr>
+                </pic:pic>
+              </a:graphicData>
+            </a:graphic>
+          </wp:inline>
+        </w:drawing>
+      </w:r>
+    </w:p>
+    <w:p>
+      <w:pPr>
+        <w:pStyle w:val="Descripcin"/>
+        <w:jc w:val="center"/>
+        <w:rPr>
+          <w:color w:val="auto"/>
+        </w:rPr>
+      </w:pPr>
+      <w:r>
+        <w:rPr>
+          <w:color w:val="auto"/>
+        </w:rPr>
+        <w:t xml:space="preserve">Figura </w:t>
+      </w:r>
+      <w:r>
+        <w:rPr>
+          <w:color w:val="auto"/>
+        </w:rPr>
+        <w:fldChar w:fldCharType="begin"/>
+      </w:r>
+      <w:r>
+        <w:rPr>
+          <w:color w:val="auto"/>
+        </w:rPr>
+        <w:instrText xml:space="preserve"> SEQ Figura \* ARABIC </w:instrText>
+      </w:r>
+      <w:r>
+        <w:rPr>
+          <w:color w:val="auto"/>
+        </w:rPr>
+        <w:fldChar w:fldCharType="separate"/>
+      </w:r>
+      <w:r>
+        <w:rPr>
+          <w:noProof/>
+          <w:color w:val="auto"/>
+        </w:rPr>
+        <w:t>1</w:t>
+      </w:r>
+      <w:r>
+        <w:rPr>
+          <w:color w:val="auto"/>
+        </w:rPr>
+        <w:fldChar w:fldCharType="end"/>
+      </w:r>
+      <w:r>
+        <w:rPr>
+          <w:color w:val="auto"/>
+        </w:rPr>
+        <w:t xml:space="preserve"> - </w:t>
+      </w:r>
+      <w:r>
+        <w:rPr>
+          <w:noProof/>
+          <w:color w:val="auto"/>
+        </w:rPr>
+        <w:t>Diagrama en bloques del hardware</w:t>
+      </w:r>
+    </w:p>
+    <w:p>
+      <w:pPr>
+        <w:pStyle w:val="Ttulo3"/>
+        <w:rPr>
+          <w:rFonts w:cs="Arial"/>
+          <w:szCs w:val="24"/>
+        </w:rPr>
+      </w:pPr>
+      <w:bookmarkStart w:id="8" w:name="_Toc21354145"/>
+      <w:r>
+        <w:lastRenderedPageBreak/>
+        <w:t>Esquemático</w:t>
+      </w:r>
+      <w:bookmarkEnd w:id="8"/>
+    </w:p>
+    <w:p>
+      <w:pPr>
+        <w:spacing w:after="0" w:line="240" w:lineRule="auto"/>
+        <w:rPr>
+          <w:rFonts w:cs="Arial"/>
+          <w:szCs w:val="24"/>
+        </w:rPr>
+      </w:pPr>
+      <w:r>
+        <w:rPr>
+          <w:rFonts w:cs="Arial"/>
+          <w:szCs w:val="24"/>
+        </w:rPr>
+        <w:t>En esta sección se debe explicar el circuito del proyecto en su totalidad. La descripción se debe realizar en forma separada para cada uno de los bloques que conforman el sistema.</w:t>
+      </w:r>
+    </w:p>
+    <w:p>
+      <w:pPr>
+        <w:spacing w:after="0" w:line="240" w:lineRule="auto"/>
+        <w:rPr>
+          <w:rFonts w:cs="Arial"/>
+          <w:szCs w:val="24"/>
+        </w:rPr>
+      </w:pPr>
+      <w:r>
+        <w:rPr>
+          <w:rFonts w:cs="Arial"/>
+          <w:szCs w:val="24"/>
+        </w:rPr>
+        <w:t xml:space="preserve">Se deben </w:t>
+      </w:r>
+      <w:r>
+        <w:rPr>
+          <w:rFonts w:cs="Arial"/>
+          <w:szCs w:val="24"/>
+        </w:rPr>
+        <w:t>detallar</w:t>
+      </w:r>
+      <w:r>
+        <w:rPr>
+          <w:rFonts w:cs="Arial"/>
+          <w:szCs w:val="24"/>
+        </w:rPr>
+        <w:t xml:space="preserve"> en cada </w:t>
+      </w:r>
+      <w:r>
+        <w:rPr>
+          <w:rFonts w:cs="Arial"/>
+          <w:szCs w:val="24"/>
+        </w:rPr>
+        <w:t>explicación</w:t>
+      </w:r>
+      <w:r>
+        <w:rPr>
+          <w:rFonts w:cs="Arial"/>
+          <w:szCs w:val="24"/>
+        </w:rPr>
+        <w:t xml:space="preserve"> los criterios de selección para los distintos circuitos integrados empleados y los detalles de cálculo de cada uno de los componentes.</w:t>
+      </w:r>
+    </w:p>
+    <w:p>
+      <w:pPr>
+        <w:spacing w:after="0" w:line="240" w:lineRule="auto"/>
+        <w:rPr>
+          <w:rFonts w:cs="Arial"/>
+          <w:szCs w:val="24"/>
+        </w:rPr>
+      </w:pPr>
+      <w:r>
+        <w:rPr>
+          <w:rFonts w:cs="Arial"/>
+          <w:szCs w:val="24"/>
+        </w:rPr>
+        <w:t>La imagen del esquemático completo se debe colocar en el anexo (no en el medio del desarrollo de esta sección), pero si se pueden colocar imágenes de distintas partes del esquemático para facilitar la explicación de cada bloque.</w:t>
+      </w:r>
+    </w:p>
+    <w:p>
+      <w:pPr>
+        <w:pStyle w:val="Ttulo3"/>
+      </w:pPr>
+      <w:bookmarkStart w:id="9" w:name="_Toc21354146"/>
+      <w:r>
+        <w:t>Circuito impreso</w:t>
+      </w:r>
+      <w:bookmarkEnd w:id="9"/>
+      <w:r>
         <w:t xml:space="preserve"> </w:t>
       </w:r>
-      <w:r>
-        <w:rPr>
-          <w:rFonts w:cs="Arial"/>
-          <w:szCs w:val="24"/>
-        </w:rPr>
-        <w:t>sección</w:t>
-      </w:r>
-      <w:r>
-        <w:rPr>
-          <w:rFonts w:cs="Arial"/>
-          <w:szCs w:val="24"/>
-        </w:rPr>
-        <w:t xml:space="preserve"> se deberá realizar una des</w:t>
-      </w:r>
-      <w:r>
-        <w:rPr>
-          <w:rFonts w:cs="Arial"/>
-          <w:szCs w:val="24"/>
-        </w:rPr>
-        <w:t xml:space="preserve">cripción en forma </w:t>
-      </w:r>
-      <w:r>
-        <w:rPr>
-          <w:rFonts w:cs="Arial"/>
-          <w:szCs w:val="24"/>
-        </w:rPr>
-        <w:t>detallada</w:t>
-      </w:r>
-      <w:r>
-        <w:rPr>
-          <w:rFonts w:cs="Arial"/>
-          <w:szCs w:val="24"/>
-        </w:rPr>
-        <w:t xml:space="preserve"> de </w:t>
-      </w:r>
-      <w:r>
-        <w:rPr>
-          <w:rFonts w:cs="Arial"/>
-          <w:szCs w:val="24"/>
-        </w:rPr>
-        <w:t xml:space="preserve">las características técnicas del proyecto. A </w:t>
+    </w:p>
+    <w:p>
+      <w:pPr>
+        <w:rPr>
+          <w:rFonts w:cs="Arial"/>
+          <w:szCs w:val="24"/>
+        </w:rPr>
+      </w:pPr>
+      <w:r>
+        <w:t xml:space="preserve">En esta sección se pueden hacer los comentarios que se consideren necesarios sobre el diseño del circuito impreso. </w:t>
+      </w:r>
+      <w:r>
+        <w:rPr>
+          <w:rFonts w:cs="Arial"/>
+          <w:szCs w:val="24"/>
+        </w:rPr>
+        <w:t>La imagen de este completo se debe colocar en el anexo (no en el medio del desarrollo de esta sección).</w:t>
+      </w:r>
+    </w:p>
+    <w:p>
+      <w:pPr>
+        <w:pStyle w:val="Ttulo3"/>
+      </w:pPr>
+      <w:bookmarkStart w:id="10" w:name="_Toc21354147"/>
+      <w:r>
+        <w:t>Fotos</w:t>
+      </w:r>
+      <w:bookmarkEnd w:id="10"/>
+      <w:r>
+        <w:t xml:space="preserve"> </w:t>
+      </w:r>
+    </w:p>
+    <w:p>
+      <w:pPr>
+        <w:spacing w:after="0" w:line="240" w:lineRule="auto"/>
+        <w:rPr>
+          <w:rFonts w:cs="Arial"/>
+          <w:szCs w:val="24"/>
+        </w:rPr>
+      </w:pPr>
+      <w:r>
+        <w:rPr>
+          <w:rFonts w:cs="Arial"/>
+          <w:szCs w:val="24"/>
+        </w:rPr>
+        <w:t>Foto/s de la/s placa/s finalizada/s. No más de tres y ocupando c/u media carilla como máximo.</w:t>
+      </w:r>
+    </w:p>
+    <w:p>
+      <w:pPr>
+        <w:pStyle w:val="Ttulo2"/>
+      </w:pPr>
+      <w:bookmarkStart w:id="11" w:name="_Toc21354148"/>
+      <w:r>
+        <w:t>Software</w:t>
+      </w:r>
+      <w:bookmarkEnd w:id="11"/>
+    </w:p>
+    <w:p>
+      <w:pPr>
+        <w:spacing w:after="0" w:line="240" w:lineRule="auto"/>
+        <w:rPr>
+          <w:rFonts w:cs="Arial"/>
+          <w:szCs w:val="24"/>
+        </w:rPr>
+      </w:pPr>
+      <w:r>
+        <w:rPr>
+          <w:rFonts w:cs="Arial"/>
+          <w:szCs w:val="24"/>
+        </w:rPr>
+        <w:t>En esta sección se deberá realizar la descripción del funcionamiento del</w:t>
+      </w:r>
+      <w:r>
+        <w:rPr>
+          <w:rFonts w:cs="Arial"/>
+          <w:szCs w:val="24"/>
+        </w:rPr>
+        <w:t xml:space="preserve"> software corriendo</w:t>
+      </w:r>
+      <w:r>
+        <w:rPr>
+          <w:rFonts w:cs="Arial"/>
+          <w:szCs w:val="24"/>
+        </w:rPr>
+        <w:t xml:space="preserve"> </w:t>
+      </w:r>
+      <w:r>
+        <w:rPr>
+          <w:rFonts w:cs="Arial"/>
+          <w:szCs w:val="24"/>
+        </w:rPr>
+        <w:t>en el microcontrolador</w:t>
+      </w:r>
+      <w:r>
+        <w:rPr>
+          <w:rFonts w:cs="Arial"/>
+          <w:szCs w:val="24"/>
+        </w:rPr>
+        <w:t>.</w:t>
+      </w:r>
+      <w:r>
+        <w:rPr>
+          <w:rFonts w:cs="Arial"/>
+          <w:szCs w:val="24"/>
+        </w:rPr>
+        <w:t xml:space="preserve"> Téngase presente que esta es la sección más importante del informe, es por esto que se desea una descripción lo más detallada posible.</w:t>
+      </w:r>
+      <w:r>
+        <w:rPr>
+          <w:rFonts w:cs="Arial"/>
+          <w:szCs w:val="24"/>
+        </w:rPr>
+        <w:t xml:space="preserve"> </w:t>
+      </w:r>
+    </w:p>
+    <w:p>
+      <w:pPr>
+        <w:spacing w:after="0" w:line="240" w:lineRule="auto"/>
+        <w:rPr>
+          <w:rFonts w:cs="Arial"/>
+          <w:szCs w:val="24"/>
+        </w:rPr>
+      </w:pPr>
+      <w:r>
+        <w:rPr>
+          <w:rFonts w:cs="Arial"/>
+          <w:szCs w:val="24"/>
+        </w:rPr>
+        <w:t xml:space="preserve">No se deben pegar tramos de código en este informe, </w:t>
+      </w:r>
+      <w:r>
+        <w:rPr>
+          <w:rFonts w:cs="Arial"/>
+          <w:szCs w:val="24"/>
+        </w:rPr>
+        <w:t>la descripción de las distintas funciones del código se debe realizar a través de diagramas de estados finitos y/o diagramas de flujo</w:t>
+      </w:r>
+      <w:r>
+        <w:rPr>
+          <w:rFonts w:cs="Arial"/>
+          <w:szCs w:val="24"/>
+        </w:rPr>
+        <w:t>.</w:t>
+      </w:r>
+      <w:r>
+        <w:rPr>
+          <w:rFonts w:cs="Arial"/>
+          <w:szCs w:val="24"/>
+        </w:rPr>
+        <w:t xml:space="preserve"> </w:t>
+      </w:r>
+      <w:r>
+        <w:rPr>
+          <w:rFonts w:cs="Arial"/>
+          <w:szCs w:val="24"/>
+        </w:rPr>
+        <w:t xml:space="preserve">El código propiamente dicho debe adjuntarse en el anexo y debe encontrarse comentado en forma prolija y detallada para facilitar la corrección del mismo. </w:t>
+      </w:r>
+      <w:r>
+        <w:rPr>
+          <w:rFonts w:cs="Arial"/>
+          <w:szCs w:val="24"/>
+        </w:rPr>
+        <w:t xml:space="preserve">A </w:t>
       </w:r>
       <w:proofErr w:type="gramStart"/>
       <w:r>
@@ -3024,25 +3361,8 @@
           <w:rFonts w:cs="Arial"/>
           <w:szCs w:val="24"/>
         </w:rPr>
-        <w:t xml:space="preserve"> se observan los subtítulos </w:t>
-      </w:r>
-      <w:r>
-        <w:rPr>
-          <w:rFonts w:cs="Arial"/>
-          <w:szCs w:val="24"/>
-        </w:rPr>
-        <w:t>a incluir en este desarrollo.</w:t>
-      </w:r>
-    </w:p>
-    <w:p>
-      <w:pPr>
-        <w:pStyle w:val="Ttulo2"/>
-      </w:pPr>
-      <w:bookmarkStart w:id="4" w:name="_Toc436440340"/>
-      <w:r>
-        <w:t>Mecánica</w:t>
-      </w:r>
-      <w:bookmarkEnd w:id="4"/>
+        <w:t xml:space="preserve"> se observan los subtítulos a incluir en este desarrollo.</w:t>
+      </w:r>
     </w:p>
     <w:p>
       <w:pPr>
@@ -3052,552 +3372,16 @@
           <w:szCs w:val="24"/>
         </w:rPr>
       </w:pPr>
-      <w:r>
-        <w:rPr>
-          <w:rFonts w:cs="Arial"/>
-          <w:szCs w:val="24"/>
-        </w:rPr>
-        <w:t xml:space="preserve">En esta sección se deberá realizar la descripción </w:t>
-      </w:r>
-      <w:r>
-        <w:rPr>
-          <w:rFonts w:cs="Arial"/>
-          <w:szCs w:val="24"/>
-        </w:rPr>
-        <w:t xml:space="preserve">del funcionamiento mecánico del proyecto (si es que el mismo tiene partes mecánicas). A </w:t>
-      </w:r>
-      <w:proofErr w:type="gramStart"/>
-      <w:r>
-        <w:rPr>
-          <w:rFonts w:cs="Arial"/>
-          <w:szCs w:val="24"/>
-        </w:rPr>
-        <w:t>continuación</w:t>
-      </w:r>
-      <w:proofErr w:type="gramEnd"/>
-      <w:r>
-        <w:rPr>
-          <w:rFonts w:cs="Arial"/>
-          <w:szCs w:val="24"/>
-        </w:rPr>
-        <w:t xml:space="preserve"> se observan los subtítulos a incluir en este desarrollo.</w:t>
-      </w:r>
     </w:p>
     <w:p>
       <w:pPr>
         <w:pStyle w:val="Ttulo3"/>
       </w:pPr>
-      <w:r>
-        <w:t xml:space="preserve"> </w:t>
-      </w:r>
-      <w:bookmarkStart w:id="5" w:name="_Toc436440341"/>
-      <w:r>
-        <w:t>Diagrama en bloques</w:t>
-      </w:r>
-      <w:bookmarkEnd w:id="5"/>
-    </w:p>
-    <w:p>
-      <w:pPr>
-        <w:rPr>
-          <w:szCs w:val="24"/>
-        </w:rPr>
-      </w:pPr>
-      <w:r>
-        <w:rPr>
-          <w:szCs w:val="24"/>
-        </w:rPr>
-        <w:t xml:space="preserve">Diagrama en bloques </w:t>
-      </w:r>
-      <w:r>
-        <w:rPr>
-          <w:szCs w:val="24"/>
-        </w:rPr>
-        <w:t>del sistema mecánico con un pequeño resumen del funcionamiento</w:t>
-      </w:r>
-      <w:r>
-        <w:rPr>
-          <w:szCs w:val="24"/>
-        </w:rPr>
-        <w:t xml:space="preserve"> del sistema en su conjunto</w:t>
-      </w:r>
-      <w:r>
-        <w:rPr>
-          <w:szCs w:val="24"/>
-        </w:rPr>
-        <w:t>.</w:t>
-      </w:r>
-    </w:p>
-    <w:p>
-      <w:pPr>
-        <w:pStyle w:val="Ttulo3"/>
-      </w:pPr>
-      <w:r>
-        <w:t xml:space="preserve"> </w:t>
-      </w:r>
-      <w:bookmarkStart w:id="6" w:name="_Toc436440342"/>
-      <w:r>
-        <w:t>Funcionamiento de cada bloque</w:t>
-      </w:r>
-      <w:bookmarkEnd w:id="6"/>
-    </w:p>
-    <w:p>
-      <w:pPr>
-        <w:spacing w:after="0" w:line="240" w:lineRule="auto"/>
-        <w:rPr>
-          <w:rFonts w:cs="Arial"/>
-          <w:szCs w:val="24"/>
-        </w:rPr>
-      </w:pPr>
-      <w:r>
-        <w:rPr>
-          <w:rFonts w:cs="Arial"/>
-          <w:szCs w:val="24"/>
-        </w:rPr>
-        <w:t>Descripción individual de las piezas o bloques</w:t>
-      </w:r>
-      <w:r>
-        <w:rPr>
-          <w:rFonts w:cs="Arial"/>
-          <w:szCs w:val="24"/>
-        </w:rPr>
-        <w:t xml:space="preserve"> principales</w:t>
-      </w:r>
-      <w:r>
-        <w:rPr>
-          <w:rFonts w:cs="Arial"/>
-          <w:szCs w:val="24"/>
-        </w:rPr>
-        <w:t xml:space="preserve"> del sistema mecánico</w:t>
-      </w:r>
-      <w:r>
-        <w:rPr>
-          <w:rFonts w:cs="Arial"/>
-          <w:szCs w:val="24"/>
-        </w:rPr>
-        <w:t>.</w:t>
-      </w:r>
-    </w:p>
-    <w:p>
-      <w:pPr>
-        <w:pStyle w:val="Ttulo3"/>
-      </w:pPr>
-      <w:r>
-        <w:t xml:space="preserve"> </w:t>
-      </w:r>
-      <w:bookmarkStart w:id="7" w:name="_Toc436440343"/>
-      <w:r>
-        <w:t>Fotos</w:t>
-      </w:r>
-      <w:bookmarkEnd w:id="7"/>
-      <w:r>
-        <w:t xml:space="preserve"> </w:t>
-      </w:r>
-    </w:p>
-    <w:p>
-      <w:pPr>
-        <w:spacing w:after="0" w:line="240" w:lineRule="auto"/>
-        <w:rPr>
-          <w:rFonts w:cs="Arial"/>
-          <w:szCs w:val="24"/>
-        </w:rPr>
-      </w:pPr>
-      <w:r>
-        <w:rPr>
-          <w:rFonts w:cs="Arial"/>
-          <w:szCs w:val="24"/>
-        </w:rPr>
-        <w:t xml:space="preserve">Foto/s </w:t>
-      </w:r>
-      <w:r>
-        <w:rPr>
-          <w:rFonts w:cs="Arial"/>
-          <w:szCs w:val="24"/>
-        </w:rPr>
-        <w:t>referentes al sistema mecánico. No más de tres y ocupando c/u media carilla como máximo</w:t>
-      </w:r>
-      <w:r>
-        <w:rPr>
-          <w:rFonts w:cs="Arial"/>
-          <w:szCs w:val="24"/>
-        </w:rPr>
-        <w:t>.</w:t>
-      </w:r>
-    </w:p>
-    <w:p>
-      <w:pPr>
-        <w:pStyle w:val="Ttulo2"/>
-      </w:pPr>
-      <w:bookmarkStart w:id="8" w:name="_Toc436440344"/>
-      <w:r>
-        <w:t>Hardware</w:t>
-      </w:r>
-      <w:bookmarkEnd w:id="8"/>
-    </w:p>
-    <w:p>
-      <w:pPr>
-        <w:spacing w:after="0" w:line="240" w:lineRule="auto"/>
-        <w:rPr>
-          <w:rFonts w:cs="Arial"/>
-          <w:szCs w:val="24"/>
-        </w:rPr>
-      </w:pPr>
-      <w:r>
-        <w:rPr>
-          <w:rFonts w:cs="Arial"/>
-          <w:szCs w:val="24"/>
-        </w:rPr>
-        <w:t xml:space="preserve">En esta sección se deberá realizar la descripción del funcionamiento de la electrónica asociada al proyecto. A </w:t>
-      </w:r>
-      <w:proofErr w:type="gramStart"/>
-      <w:r>
-        <w:rPr>
-          <w:rFonts w:cs="Arial"/>
-          <w:szCs w:val="24"/>
-        </w:rPr>
-        <w:t>continuación</w:t>
-      </w:r>
-      <w:proofErr w:type="gramEnd"/>
-      <w:r>
-        <w:rPr>
-          <w:rFonts w:cs="Arial"/>
-          <w:szCs w:val="24"/>
-        </w:rPr>
-        <w:t xml:space="preserve"> se observan los subtítulos a incluir en este desarrollo.</w:t>
-      </w:r>
-    </w:p>
-    <w:p>
-      <w:pPr>
-        <w:pStyle w:val="Ttulo3"/>
-      </w:pPr>
-      <w:bookmarkStart w:id="9" w:name="_Toc436440345"/>
-      <w:r>
-        <w:lastRenderedPageBreak/>
-        <w:t>Diagrama en bloques</w:t>
-      </w:r>
-      <w:bookmarkEnd w:id="9"/>
-    </w:p>
-    <w:p>
-      <w:pPr>
-        <w:rPr>
-          <w:szCs w:val="24"/>
-        </w:rPr>
-      </w:pPr>
-      <w:r>
-        <w:rPr>
-          <w:szCs w:val="24"/>
-        </w:rPr>
-        <w:t xml:space="preserve">Diagrama en bloques </w:t>
-      </w:r>
-      <w:r>
-        <w:rPr>
-          <w:szCs w:val="24"/>
-        </w:rPr>
-        <w:t>del circuito con un pequeño resumen del funcionamiento del sistema en su conjunto.</w:t>
-      </w:r>
-    </w:p>
-    <w:p>
-      <w:pPr>
-        <w:pStyle w:val="Ttulo3"/>
-        <w:rPr>
-          <w:rFonts w:cs="Arial"/>
-          <w:szCs w:val="24"/>
-        </w:rPr>
-      </w:pPr>
-      <w:bookmarkStart w:id="10" w:name="_Toc436440346"/>
-      <w:r>
-        <w:t>Esquemático</w:t>
-      </w:r>
-      <w:bookmarkEnd w:id="10"/>
-    </w:p>
-    <w:p>
-      <w:pPr>
-        <w:spacing w:after="0" w:line="240" w:lineRule="auto"/>
-        <w:rPr>
-          <w:rFonts w:cs="Arial"/>
-          <w:szCs w:val="24"/>
-        </w:rPr>
-      </w:pPr>
-      <w:r>
-        <w:rPr>
-          <w:rFonts w:cs="Arial"/>
-          <w:szCs w:val="24"/>
-        </w:rPr>
-        <w:t>En esta sección se debe explicar el circuito del proyecto en su totalidad. La descripción se debe realizar en forma separada para cada uno de los bloques que conforman el sistema.</w:t>
-      </w:r>
-    </w:p>
-    <w:p>
-      <w:pPr>
-        <w:spacing w:after="0" w:line="240" w:lineRule="auto"/>
-        <w:rPr>
-          <w:rFonts w:cs="Arial"/>
-          <w:szCs w:val="24"/>
-        </w:rPr>
-      </w:pPr>
-      <w:r>
-        <w:rPr>
-          <w:rFonts w:cs="Arial"/>
-          <w:szCs w:val="24"/>
-        </w:rPr>
-        <w:t xml:space="preserve">Se deben </w:t>
-      </w:r>
-      <w:r>
-        <w:rPr>
-          <w:rFonts w:cs="Arial"/>
-          <w:szCs w:val="24"/>
-        </w:rPr>
-        <w:t>detallar</w:t>
-      </w:r>
-      <w:r>
-        <w:rPr>
-          <w:rFonts w:cs="Arial"/>
-          <w:szCs w:val="24"/>
-        </w:rPr>
-        <w:t xml:space="preserve"> en cada </w:t>
-      </w:r>
-      <w:r>
-        <w:rPr>
-          <w:rFonts w:cs="Arial"/>
-          <w:szCs w:val="24"/>
-        </w:rPr>
-        <w:t>explicación</w:t>
-      </w:r>
-      <w:r>
-        <w:rPr>
-          <w:rFonts w:cs="Arial"/>
-          <w:szCs w:val="24"/>
-        </w:rPr>
-        <w:t xml:space="preserve"> los criterios de selección para los distintos circuitos integrados empleados y los detalles de cálculo de cada uno de los componentes.</w:t>
-      </w:r>
-    </w:p>
-    <w:p>
-      <w:pPr>
-        <w:spacing w:after="0" w:line="240" w:lineRule="auto"/>
-        <w:rPr>
-          <w:rFonts w:cs="Arial"/>
-          <w:szCs w:val="24"/>
-        </w:rPr>
-      </w:pPr>
-      <w:r>
-        <w:rPr>
-          <w:rFonts w:cs="Arial"/>
-          <w:szCs w:val="24"/>
-        </w:rPr>
-        <w:t>La imagen del esquemático completo se debe colocar en el anexo (no en el medio del desarrollo de esta sección), pero si se pueden colocar imágenes de distintas partes del esquemático para facilitar la explicación de cada bloque.</w:t>
-      </w:r>
-    </w:p>
-    <w:p>
-      <w:pPr>
-        <w:pStyle w:val="Ttulo3"/>
-      </w:pPr>
-      <w:bookmarkStart w:id="11" w:name="_Toc436440347"/>
-      <w:r>
-        <w:t>Circuito impreso</w:t>
-      </w:r>
-      <w:bookmarkEnd w:id="11"/>
-      <w:r>
-        <w:t xml:space="preserve"> </w:t>
-      </w:r>
-    </w:p>
-    <w:p>
-      <w:pPr>
-        <w:rPr>
-          <w:rFonts w:cs="Arial"/>
-          <w:szCs w:val="24"/>
-        </w:rPr>
-      </w:pPr>
-      <w:r>
-        <w:t xml:space="preserve">En esta sección se pueden hacer los comentarios que se consideren necesarios sobre el diseño del circuito impreso. </w:t>
-      </w:r>
-      <w:r>
-        <w:rPr>
-          <w:rFonts w:cs="Arial"/>
-          <w:szCs w:val="24"/>
-        </w:rPr>
-        <w:t>La imagen de este completo se debe colocar en el anexo (no en el medio del desarrollo de esta sección).</w:t>
-      </w:r>
-    </w:p>
-    <w:p>
-      <w:pPr>
-        <w:pStyle w:val="Ttulo3"/>
-      </w:pPr>
-      <w:bookmarkStart w:id="12" w:name="_Toc436440348"/>
-      <w:r>
-        <w:t>Fotos</w:t>
+      <w:bookmarkStart w:id="12" w:name="_Toc21354149"/>
+      <w:r>
+        <w:t>Enumeración de rutinas</w:t>
       </w:r>
       <w:bookmarkEnd w:id="12"/>
-      <w:r>
-        <w:t xml:space="preserve"> </w:t>
-      </w:r>
-    </w:p>
-    <w:p>
-      <w:pPr>
-        <w:spacing w:after="0" w:line="240" w:lineRule="auto"/>
-        <w:rPr>
-          <w:rFonts w:cs="Arial"/>
-          <w:szCs w:val="24"/>
-        </w:rPr>
-      </w:pPr>
-      <w:r>
-        <w:rPr>
-          <w:rFonts w:cs="Arial"/>
-          <w:szCs w:val="24"/>
-        </w:rPr>
-        <w:t>Foto/s de la/s placa/s finalizada/s. No más de tres y ocupando c/u media carilla como máximo.</w:t>
-      </w:r>
-    </w:p>
-    <w:p>
-      <w:pPr>
-        <w:pStyle w:val="Ttulo2"/>
-      </w:pPr>
-      <w:bookmarkStart w:id="13" w:name="_Toc436440349"/>
-      <w:r>
-        <w:t>Software</w:t>
-      </w:r>
-      <w:bookmarkEnd w:id="13"/>
-    </w:p>
-    <w:p>
-      <w:pPr>
-        <w:spacing w:after="0" w:line="240" w:lineRule="auto"/>
-        <w:rPr>
-          <w:rFonts w:cs="Arial"/>
-          <w:szCs w:val="24"/>
-        </w:rPr>
-      </w:pPr>
-      <w:r>
-        <w:rPr>
-          <w:rFonts w:cs="Arial"/>
-          <w:szCs w:val="24"/>
-        </w:rPr>
-        <w:t>En esta sección se deberá realizar la descripción del funcionamiento del</w:t>
-      </w:r>
-      <w:r>
-        <w:rPr>
-          <w:rFonts w:cs="Arial"/>
-          <w:szCs w:val="24"/>
-        </w:rPr>
-        <w:t xml:space="preserve"> software corriendo</w:t>
-      </w:r>
-      <w:r>
-        <w:rPr>
-          <w:rFonts w:cs="Arial"/>
-          <w:szCs w:val="24"/>
-        </w:rPr>
-        <w:t xml:space="preserve"> </w:t>
-      </w:r>
-      <w:r>
-        <w:rPr>
-          <w:rFonts w:cs="Arial"/>
-          <w:szCs w:val="24"/>
-        </w:rPr>
-        <w:t>en el microcontrolador</w:t>
-      </w:r>
-      <w:r>
-        <w:rPr>
-          <w:rFonts w:cs="Arial"/>
-          <w:szCs w:val="24"/>
-        </w:rPr>
-        <w:t>.</w:t>
-      </w:r>
-      <w:r>
-        <w:rPr>
-          <w:rFonts w:cs="Arial"/>
-          <w:szCs w:val="24"/>
-        </w:rPr>
-        <w:t xml:space="preserve"> Téngase presente que esta es la sección más importante del informe, es por esto que se desea una descripción lo más detallada posible.</w:t>
-      </w:r>
-      <w:r>
-        <w:rPr>
-          <w:rFonts w:cs="Arial"/>
-          <w:szCs w:val="24"/>
-        </w:rPr>
-        <w:t xml:space="preserve"> </w:t>
-      </w:r>
-    </w:p>
-    <w:p>
-      <w:pPr>
-        <w:spacing w:after="0" w:line="240" w:lineRule="auto"/>
-        <w:rPr>
-          <w:rFonts w:cs="Arial"/>
-          <w:szCs w:val="24"/>
-        </w:rPr>
-      </w:pPr>
-      <w:r>
-        <w:rPr>
-          <w:rFonts w:cs="Arial"/>
-          <w:szCs w:val="24"/>
-        </w:rPr>
-        <w:t xml:space="preserve">No se deben pegar tramos de código en este informe, </w:t>
-      </w:r>
-      <w:r>
-        <w:rPr>
-          <w:rFonts w:cs="Arial"/>
-          <w:szCs w:val="24"/>
-        </w:rPr>
-        <w:t>la descripción de las distintas funciones del código se debe realizar a través de diagramas de estados finitos y/o diagramas de flujo</w:t>
-      </w:r>
-      <w:r>
-        <w:rPr>
-          <w:rFonts w:cs="Arial"/>
-          <w:szCs w:val="24"/>
-        </w:rPr>
-        <w:t>.</w:t>
-      </w:r>
-      <w:r>
-        <w:rPr>
-          <w:rFonts w:cs="Arial"/>
-          <w:szCs w:val="24"/>
-        </w:rPr>
-        <w:t xml:space="preserve"> </w:t>
-      </w:r>
-      <w:r>
-        <w:rPr>
-          <w:rFonts w:cs="Arial"/>
-          <w:szCs w:val="24"/>
-        </w:rPr>
-        <w:t xml:space="preserve">El código propiamente dicho debe adjuntarse en el anexo y debe encontrarse comentado en forma prolija y detallada para facilitar la corrección del mismo. </w:t>
-      </w:r>
-      <w:r>
-        <w:rPr>
-          <w:rFonts w:cs="Arial"/>
-          <w:szCs w:val="24"/>
-        </w:rPr>
-        <w:t xml:space="preserve">A </w:t>
-      </w:r>
-      <w:proofErr w:type="gramStart"/>
-      <w:r>
-        <w:rPr>
-          <w:rFonts w:cs="Arial"/>
-          <w:szCs w:val="24"/>
-        </w:rPr>
-        <w:t>continuación</w:t>
-      </w:r>
-      <w:proofErr w:type="gramEnd"/>
-      <w:r>
-        <w:rPr>
-          <w:rFonts w:cs="Arial"/>
-          <w:szCs w:val="24"/>
-        </w:rPr>
-        <w:t xml:space="preserve"> se observan los subtítulos a incluir en este desarrollo.</w:t>
-      </w:r>
-    </w:p>
-    <w:p>
-      <w:pPr>
-        <w:spacing w:after="0" w:line="240" w:lineRule="auto"/>
-        <w:rPr>
-          <w:rFonts w:cs="Arial"/>
-          <w:szCs w:val="24"/>
-        </w:rPr>
-      </w:pPr>
-    </w:p>
-    <w:p>
-      <w:pPr>
-        <w:pStyle w:val="Ttulo3"/>
-      </w:pPr>
-      <w:bookmarkStart w:id="14" w:name="_Toc436440350"/>
-      <w:r>
-        <w:t>Enumeración de rutinas</w:t>
-      </w:r>
-      <w:bookmarkEnd w:id="14"/>
     </w:p>
     <w:p>
       <w:pPr>
@@ -3679,7 +3463,6 @@
         <w:rPr>
           <w:szCs w:val="24"/>
         </w:rPr>
-        <w:lastRenderedPageBreak/>
         <w:t>Subrutina “TIMER0_Inicio”: &lt; Descripción &gt;.</w:t>
       </w:r>
       <w:r>
@@ -3803,8 +3586,9 @@
       <w:pPr>
         <w:pStyle w:val="Ttulo3"/>
       </w:pPr>
-      <w:bookmarkStart w:id="15" w:name="_Toc436440351"/>
-      <w:r>
+      <w:bookmarkStart w:id="13" w:name="_Toc21354150"/>
+      <w:r>
+        <w:lastRenderedPageBreak/>
         <w:t>Descripción de</w:t>
       </w:r>
       <w:r>
@@ -3813,238 +3597,238 @@
       <w:r>
         <w:t xml:space="preserve"> funcionamiento de cada rutina</w:t>
       </w:r>
+      <w:bookmarkEnd w:id="13"/>
+    </w:p>
+    <w:p>
+      <w:pPr>
+        <w:spacing w:after="0" w:line="240" w:lineRule="auto"/>
+        <w:rPr>
+          <w:rFonts w:cs="Arial"/>
+          <w:szCs w:val="24"/>
+        </w:rPr>
+      </w:pPr>
+      <w:r>
+        <w:rPr>
+          <w:rFonts w:cs="Arial"/>
+          <w:szCs w:val="24"/>
+        </w:rPr>
+        <w:t xml:space="preserve">En esta sección se debe realizar la descripción del funcionamiento de las distintas rutinas a través de diagramas de estados finitos y/o diagramas de flujo (siendo de preferencia la </w:t>
+      </w:r>
+      <w:proofErr w:type="gramStart"/>
+      <w:r>
+        <w:rPr>
+          <w:rFonts w:cs="Arial"/>
+          <w:szCs w:val="24"/>
+        </w:rPr>
+        <w:t>primer forma</w:t>
+      </w:r>
+      <w:proofErr w:type="gramEnd"/>
+      <w:r>
+        <w:rPr>
+          <w:rFonts w:cs="Arial"/>
+          <w:szCs w:val="24"/>
+        </w:rPr>
+        <w:t>). No es necesaria en esta sección la presentación de un diagrama para cada rutina, para aquellas rutinas que sean triviales (por ejemplo: la inicialización de un periférico o una subrutina de interrupción que</w:t>
+      </w:r>
+      <w:r>
+        <w:rPr>
+          <w:rFonts w:cs="Arial"/>
+          <w:szCs w:val="24"/>
+        </w:rPr>
+        <w:t xml:space="preserve"> solo</w:t>
+      </w:r>
+      <w:r>
+        <w:rPr>
+          <w:rFonts w:cs="Arial"/>
+          <w:szCs w:val="24"/>
+        </w:rPr>
+        <w:t xml:space="preserve"> actualice contadores o </w:t>
+      </w:r>
+      <w:proofErr w:type="spellStart"/>
+      <w:r>
+        <w:rPr>
+          <w:rFonts w:cs="Arial"/>
+          <w:szCs w:val="24"/>
+        </w:rPr>
+        <w:t>flags</w:t>
+      </w:r>
+      <w:proofErr w:type="spellEnd"/>
+      <w:r>
+        <w:rPr>
+          <w:rFonts w:cs="Arial"/>
+          <w:szCs w:val="24"/>
+        </w:rPr>
+        <w:t>, etc.) puede</w:t>
+      </w:r>
+      <w:r>
+        <w:rPr>
+          <w:rFonts w:cs="Arial"/>
+          <w:szCs w:val="24"/>
+        </w:rPr>
+        <w:t>n</w:t>
+      </w:r>
+      <w:r>
+        <w:rPr>
+          <w:rFonts w:cs="Arial"/>
+          <w:szCs w:val="24"/>
+        </w:rPr>
+        <w:t xml:space="preserve"> explicarse sus acciones resumidamente en forma es</w:t>
+      </w:r>
+      <w:r>
+        <w:rPr>
+          <w:rFonts w:cs="Arial"/>
+          <w:szCs w:val="24"/>
+        </w:rPr>
+        <w:t>crita.</w:t>
+      </w:r>
+    </w:p>
+    <w:p>
+      <w:pPr>
+        <w:spacing w:after="0" w:line="240" w:lineRule="auto"/>
+        <w:rPr>
+          <w:rFonts w:cs="Arial"/>
+          <w:szCs w:val="24"/>
+        </w:rPr>
+      </w:pPr>
+    </w:p>
+    <w:p>
+      <w:pPr>
+        <w:pStyle w:val="Ttulo2"/>
+      </w:pPr>
+      <w:bookmarkStart w:id="14" w:name="_Toc21354151"/>
+      <w:r>
+        <w:t>Software en PC</w:t>
+      </w:r>
+      <w:bookmarkEnd w:id="14"/>
+    </w:p>
+    <w:p>
+      <w:pPr>
+        <w:spacing w:after="0" w:line="240" w:lineRule="auto"/>
+        <w:rPr>
+          <w:rFonts w:cs="Arial"/>
+          <w:szCs w:val="24"/>
+        </w:rPr>
+      </w:pPr>
+      <w:r>
+        <w:rPr>
+          <w:rFonts w:cs="Arial"/>
+          <w:szCs w:val="24"/>
+        </w:rPr>
+        <w:t xml:space="preserve">Para el caso de proyectos en los cuales se haya desarrollado </w:t>
+      </w:r>
+      <w:r>
+        <w:rPr>
+          <w:rFonts w:cs="Arial"/>
+          <w:szCs w:val="24"/>
+        </w:rPr>
+        <w:t>un software en PC, que interactúa con el equipo, e</w:t>
+      </w:r>
+      <w:r>
+        <w:rPr>
+          <w:rFonts w:cs="Arial"/>
+          <w:szCs w:val="24"/>
+        </w:rPr>
+        <w:t xml:space="preserve">n esta sección se deberá realizar la descripción del funcionamiento del </w:t>
+      </w:r>
+      <w:r>
+        <w:rPr>
+          <w:rFonts w:cs="Arial"/>
+          <w:szCs w:val="24"/>
+        </w:rPr>
+        <w:t>mismo</w:t>
+      </w:r>
+      <w:r>
+        <w:rPr>
+          <w:rFonts w:cs="Arial"/>
+          <w:szCs w:val="24"/>
+        </w:rPr>
+        <w:t xml:space="preserve">. </w:t>
+      </w:r>
+      <w:r>
+        <w:rPr>
+          <w:rFonts w:cs="Arial"/>
+          <w:szCs w:val="24"/>
+        </w:rPr>
+        <w:t xml:space="preserve">La descripción de los distintos módulos del mismo se debe realizar en forma similar al software del </w:t>
+      </w:r>
+      <w:proofErr w:type="gramStart"/>
+      <w:r>
+        <w:rPr>
+          <w:rFonts w:cs="Arial"/>
+          <w:szCs w:val="24"/>
+        </w:rPr>
+        <w:t>microcontrolador</w:t>
+      </w:r>
+      <w:proofErr w:type="gramEnd"/>
+      <w:r>
+        <w:rPr>
+          <w:rFonts w:cs="Arial"/>
+          <w:szCs w:val="24"/>
+        </w:rPr>
+        <w:t xml:space="preserve"> pero no es necesario el mismo nivel de detalle.</w:t>
+      </w:r>
+    </w:p>
+    <w:p>
+      <w:pPr>
+        <w:spacing w:after="0" w:line="240" w:lineRule="auto"/>
+        <w:rPr>
+          <w:rFonts w:cs="Arial"/>
+          <w:szCs w:val="24"/>
+        </w:rPr>
+      </w:pPr>
+      <w:r>
+        <w:rPr>
+          <w:rFonts w:cs="Arial"/>
+          <w:szCs w:val="24"/>
+        </w:rPr>
+        <w:t>Al igual que la sección anterior, n</w:t>
+      </w:r>
+      <w:r>
+        <w:rPr>
+          <w:rFonts w:cs="Arial"/>
+          <w:szCs w:val="24"/>
+        </w:rPr>
+        <w:t xml:space="preserve">o se deben pegar tramos de código en este informe, la descripción de las distintas funciones del código se debe realizar a través de diagramas de estados finitos y/o diagramas de flujo. El código propiamente dicho debe adjuntarse en el anexo y debe encontrarse comentado en forma prolija para facilitar la corrección del mismo. A </w:t>
+      </w:r>
+      <w:proofErr w:type="gramStart"/>
+      <w:r>
+        <w:rPr>
+          <w:rFonts w:cs="Arial"/>
+          <w:szCs w:val="24"/>
+        </w:rPr>
+        <w:t>continuación</w:t>
+      </w:r>
+      <w:proofErr w:type="gramEnd"/>
+      <w:r>
+        <w:rPr>
+          <w:rFonts w:cs="Arial"/>
+          <w:szCs w:val="24"/>
+        </w:rPr>
+        <w:t xml:space="preserve"> se observan los subtítulos a incluir en este desarrollo.</w:t>
+      </w:r>
+    </w:p>
+    <w:p>
+      <w:pPr>
+        <w:spacing w:after="0" w:line="240" w:lineRule="auto"/>
+        <w:rPr>
+          <w:rFonts w:cs="Arial"/>
+          <w:b/>
+          <w:szCs w:val="24"/>
+        </w:rPr>
+      </w:pPr>
+    </w:p>
+    <w:p>
+      <w:pPr>
+        <w:pStyle w:val="Ttulo3"/>
+      </w:pPr>
+      <w:bookmarkStart w:id="15" w:name="_Toc21354152"/>
+      <w:r>
+        <w:t>Entorno d</w:t>
+      </w:r>
+      <w:r>
+        <w:t>e desarrollo</w:t>
+      </w:r>
       <w:bookmarkEnd w:id="15"/>
-    </w:p>
-    <w:p>
-      <w:pPr>
-        <w:spacing w:after="0" w:line="240" w:lineRule="auto"/>
-        <w:rPr>
-          <w:rFonts w:cs="Arial"/>
-          <w:szCs w:val="24"/>
-        </w:rPr>
-      </w:pPr>
-      <w:r>
-        <w:rPr>
-          <w:rFonts w:cs="Arial"/>
-          <w:szCs w:val="24"/>
-        </w:rPr>
-        <w:t xml:space="preserve">En esta sección se debe realizar la descripción del funcionamiento de las distintas rutinas a través de diagramas de estados finitos y/o diagramas de flujo (siendo de preferencia la </w:t>
-      </w:r>
-      <w:proofErr w:type="gramStart"/>
-      <w:r>
-        <w:rPr>
-          <w:rFonts w:cs="Arial"/>
-          <w:szCs w:val="24"/>
-        </w:rPr>
-        <w:t>primer forma</w:t>
-      </w:r>
-      <w:proofErr w:type="gramEnd"/>
-      <w:r>
-        <w:rPr>
-          <w:rFonts w:cs="Arial"/>
-          <w:szCs w:val="24"/>
-        </w:rPr>
-        <w:t>). No es necesaria en esta sección la presentación de un diagrama para cada rutina, para aquellas rutinas que sean triviales (por ejemplo: la inicialización de un periférico o una subrutina de interrupción que</w:t>
-      </w:r>
-      <w:r>
-        <w:rPr>
-          <w:rFonts w:cs="Arial"/>
-          <w:szCs w:val="24"/>
-        </w:rPr>
-        <w:t xml:space="preserve"> solo</w:t>
-      </w:r>
-      <w:r>
-        <w:rPr>
-          <w:rFonts w:cs="Arial"/>
-          <w:szCs w:val="24"/>
-        </w:rPr>
-        <w:t xml:space="preserve"> actualice contadores o </w:t>
-      </w:r>
-      <w:proofErr w:type="spellStart"/>
-      <w:r>
-        <w:rPr>
-          <w:rFonts w:cs="Arial"/>
-          <w:szCs w:val="24"/>
-        </w:rPr>
-        <w:t>flags</w:t>
-      </w:r>
-      <w:proofErr w:type="spellEnd"/>
-      <w:r>
-        <w:rPr>
-          <w:rFonts w:cs="Arial"/>
-          <w:szCs w:val="24"/>
-        </w:rPr>
-        <w:t>, etc.) puede</w:t>
-      </w:r>
-      <w:r>
-        <w:rPr>
-          <w:rFonts w:cs="Arial"/>
-          <w:szCs w:val="24"/>
-        </w:rPr>
-        <w:t>n</w:t>
-      </w:r>
-      <w:r>
-        <w:rPr>
-          <w:rFonts w:cs="Arial"/>
-          <w:szCs w:val="24"/>
-        </w:rPr>
-        <w:t xml:space="preserve"> explicarse sus acciones resumidamente en forma es</w:t>
-      </w:r>
-      <w:r>
-        <w:rPr>
-          <w:rFonts w:cs="Arial"/>
-          <w:szCs w:val="24"/>
-        </w:rPr>
-        <w:t>crita.</w:t>
-      </w:r>
-    </w:p>
-    <w:p>
-      <w:pPr>
-        <w:spacing w:after="0" w:line="240" w:lineRule="auto"/>
-        <w:rPr>
-          <w:rFonts w:cs="Arial"/>
-          <w:szCs w:val="24"/>
-        </w:rPr>
-      </w:pPr>
-    </w:p>
-    <w:p>
-      <w:pPr>
-        <w:pStyle w:val="Ttulo2"/>
-      </w:pPr>
-      <w:bookmarkStart w:id="16" w:name="_Toc436440352"/>
-      <w:r>
-        <w:t>Software en PC</w:t>
-      </w:r>
-      <w:bookmarkEnd w:id="16"/>
-    </w:p>
-    <w:p>
-      <w:pPr>
-        <w:spacing w:after="0" w:line="240" w:lineRule="auto"/>
-        <w:rPr>
-          <w:rFonts w:cs="Arial"/>
-          <w:szCs w:val="24"/>
-        </w:rPr>
-      </w:pPr>
-      <w:r>
-        <w:rPr>
-          <w:rFonts w:cs="Arial"/>
-          <w:szCs w:val="24"/>
-        </w:rPr>
-        <w:t xml:space="preserve">Para el caso de proyectos en los cuales se haya desarrollado </w:t>
-      </w:r>
-      <w:r>
-        <w:rPr>
-          <w:rFonts w:cs="Arial"/>
-          <w:szCs w:val="24"/>
-        </w:rPr>
-        <w:t>un software en PC, que interactúa con el equipo, e</w:t>
-      </w:r>
-      <w:r>
-        <w:rPr>
-          <w:rFonts w:cs="Arial"/>
-          <w:szCs w:val="24"/>
-        </w:rPr>
-        <w:t xml:space="preserve">n esta sección se deberá realizar la descripción del funcionamiento del </w:t>
-      </w:r>
-      <w:r>
-        <w:rPr>
-          <w:rFonts w:cs="Arial"/>
-          <w:szCs w:val="24"/>
-        </w:rPr>
-        <w:t>mismo</w:t>
-      </w:r>
-      <w:r>
-        <w:rPr>
-          <w:rFonts w:cs="Arial"/>
-          <w:szCs w:val="24"/>
-        </w:rPr>
-        <w:t xml:space="preserve">. </w:t>
-      </w:r>
-      <w:r>
-        <w:rPr>
-          <w:rFonts w:cs="Arial"/>
-          <w:szCs w:val="24"/>
-        </w:rPr>
-        <w:t xml:space="preserve">La descripción de los distintos módulos del mismo se debe realizar en forma similar al software del </w:t>
-      </w:r>
-      <w:proofErr w:type="gramStart"/>
-      <w:r>
-        <w:rPr>
-          <w:rFonts w:cs="Arial"/>
-          <w:szCs w:val="24"/>
-        </w:rPr>
-        <w:t>microcontrolador</w:t>
-      </w:r>
-      <w:proofErr w:type="gramEnd"/>
-      <w:r>
-        <w:rPr>
-          <w:rFonts w:cs="Arial"/>
-          <w:szCs w:val="24"/>
-        </w:rPr>
-        <w:t xml:space="preserve"> pero no es necesario el mismo nivel de detalle.</w:t>
-      </w:r>
-    </w:p>
-    <w:p>
-      <w:pPr>
-        <w:spacing w:after="0" w:line="240" w:lineRule="auto"/>
-        <w:rPr>
-          <w:rFonts w:cs="Arial"/>
-          <w:szCs w:val="24"/>
-        </w:rPr>
-      </w:pPr>
-      <w:r>
-        <w:rPr>
-          <w:rFonts w:cs="Arial"/>
-          <w:szCs w:val="24"/>
-        </w:rPr>
-        <w:t>Al igual que la sección anterior, n</w:t>
-      </w:r>
-      <w:r>
-        <w:rPr>
-          <w:rFonts w:cs="Arial"/>
-          <w:szCs w:val="24"/>
-        </w:rPr>
-        <w:t xml:space="preserve">o se deben pegar tramos de código en este informe, la descripción de las distintas funciones del código se debe realizar a través de diagramas de estados finitos y/o diagramas de flujo. El código propiamente dicho debe adjuntarse en el anexo y debe encontrarse comentado en forma prolija para facilitar la corrección del mismo. A </w:t>
-      </w:r>
-      <w:proofErr w:type="gramStart"/>
-      <w:r>
-        <w:rPr>
-          <w:rFonts w:cs="Arial"/>
-          <w:szCs w:val="24"/>
-        </w:rPr>
-        <w:t>continuación</w:t>
-      </w:r>
-      <w:proofErr w:type="gramEnd"/>
-      <w:r>
-        <w:rPr>
-          <w:rFonts w:cs="Arial"/>
-          <w:szCs w:val="24"/>
-        </w:rPr>
-        <w:t xml:space="preserve"> se observan los subtítulos a incluir en este desarrollo.</w:t>
-      </w:r>
-    </w:p>
-    <w:p>
-      <w:pPr>
-        <w:spacing w:after="0" w:line="240" w:lineRule="auto"/>
-        <w:rPr>
-          <w:rFonts w:cs="Arial"/>
-          <w:b/>
-          <w:szCs w:val="24"/>
-        </w:rPr>
-      </w:pPr>
-    </w:p>
-    <w:p>
-      <w:pPr>
-        <w:pStyle w:val="Ttulo3"/>
-      </w:pPr>
-      <w:bookmarkStart w:id="17" w:name="_Toc436440353"/>
-      <w:r>
-        <w:t>Entorno d</w:t>
-      </w:r>
-      <w:r>
-        <w:t>e desarrollo</w:t>
-      </w:r>
-      <w:bookmarkEnd w:id="17"/>
     </w:p>
     <w:p>
       <w:r>
@@ -4056,95 +3840,102 @@
         <w:pStyle w:val="Ttulo3"/>
         <w:ind w:left="0" w:firstLine="0"/>
       </w:pPr>
-      <w:bookmarkStart w:id="18" w:name="_Toc436440354"/>
+      <w:bookmarkStart w:id="16" w:name="_Toc21354153"/>
       <w:r>
         <w:t>Enumeración de rutinas</w:t>
       </w:r>
+      <w:bookmarkEnd w:id="16"/>
+    </w:p>
+    <w:p>
+      <w:pPr>
+        <w:rPr>
+          <w:rFonts w:cs="Arial"/>
+          <w:szCs w:val="24"/>
+        </w:rPr>
+      </w:pPr>
+      <w:r>
+        <w:rPr>
+          <w:szCs w:val="24"/>
+        </w:rPr>
+        <w:t>En esta sección simplemente se desea que se enumeren todas las rutinas incluidas en el programa y la función que cumplen en el mismo en forma resumida, en forma similar a la sección 3.3.1.</w:t>
+      </w:r>
+    </w:p>
+    <w:p>
+      <w:pPr>
+        <w:pStyle w:val="Ttulo3"/>
+      </w:pPr>
+      <w:bookmarkStart w:id="17" w:name="_Toc21354154"/>
+      <w:r>
+        <w:t>Descripción del funcionamiento de cada rutina</w:t>
+      </w:r>
+      <w:bookmarkEnd w:id="17"/>
+    </w:p>
+    <w:p>
+      <w:pPr>
+        <w:spacing w:after="0" w:line="240" w:lineRule="auto"/>
+        <w:rPr>
+          <w:rFonts w:cs="Arial"/>
+          <w:szCs w:val="24"/>
+        </w:rPr>
+      </w:pPr>
+      <w:r>
+        <w:rPr>
+          <w:rFonts w:cs="Arial"/>
+          <w:szCs w:val="24"/>
+        </w:rPr>
+        <w:t>En esta sección se debe realizar la descripción del funcionamiento de las distintas rutinas a través de diagramas de estados finitos y/o diagramas de flujo. No es necesaria en esta sección la presentación de un diagrama para cada rutina, para aquellas rutinas que sean triviales pueden explicarse sus acciones resumidamente en forma escrita.</w:t>
+      </w:r>
+    </w:p>
+    <w:p>
+      <w:pPr>
+        <w:pStyle w:val="Ttulo1"/>
+      </w:pPr>
+      <w:bookmarkStart w:id="18" w:name="_Toc21354155"/>
+      <w:r>
+        <w:t>Modo de operación</w:t>
+      </w:r>
       <w:bookmarkEnd w:id="18"/>
     </w:p>
     <w:p>
       <w:pPr>
-        <w:rPr>
-          <w:rFonts w:cs="Arial"/>
-          <w:szCs w:val="24"/>
-        </w:rPr>
-      </w:pPr>
-      <w:r>
-        <w:rPr>
-          <w:szCs w:val="24"/>
-        </w:rPr>
-        <w:t>En esta sección simplemente se desea que se enumeren todas las rutinas incluidas en el programa y la función que cumplen en el mismo en forma resumida, en forma similar a la sección 3.3.1.</w:t>
-      </w:r>
-    </w:p>
-    <w:p>
-      <w:pPr>
-        <w:pStyle w:val="Ttulo3"/>
-      </w:pPr>
-      <w:bookmarkStart w:id="19" w:name="_Toc436440355"/>
-      <w:r>
-        <w:t>Descripción del funcionamiento de cada rutina</w:t>
+        <w:spacing w:after="0" w:line="240" w:lineRule="auto"/>
+        <w:rPr>
+          <w:rFonts w:cs="Arial"/>
+          <w:szCs w:val="24"/>
+        </w:rPr>
+      </w:pPr>
+      <w:r>
+        <w:rPr>
+          <w:rFonts w:cs="Arial"/>
+          <w:szCs w:val="24"/>
+        </w:rPr>
+        <w:t xml:space="preserve">En esta sección se deberá describir la forma operación del equipo final. Si bien no se pretende que se realice un manual de usuario completo, las explicaciones realizadas </w:t>
+      </w:r>
+      <w:r>
+        <w:rPr>
+          <w:rFonts w:cs="Arial"/>
+          <w:szCs w:val="24"/>
+        </w:rPr>
+        <w:lastRenderedPageBreak/>
+        <w:t>deben ser suficientes para comandar el equipo en forma completa. Se podrán agregar fotos para hacer más sencill</w:t>
+      </w:r>
+      <w:r>
+        <w:rPr>
+          <w:rFonts w:cs="Arial"/>
+          <w:szCs w:val="24"/>
+        </w:rPr>
+        <w:t>as las explicaciones, estas no deben ser más de cinco y ocupando c/u media carilla como máximo.</w:t>
+      </w:r>
+    </w:p>
+    <w:p>
+      <w:pPr>
+        <w:pStyle w:val="Ttulo1"/>
+      </w:pPr>
+      <w:bookmarkStart w:id="19" w:name="_Toc21354156"/>
+      <w:r>
+        <w:t>Ensayos</w:t>
       </w:r>
       <w:bookmarkEnd w:id="19"/>
-    </w:p>
-    <w:p>
-      <w:pPr>
-        <w:spacing w:after="0" w:line="240" w:lineRule="auto"/>
-        <w:rPr>
-          <w:rFonts w:cs="Arial"/>
-          <w:szCs w:val="24"/>
-        </w:rPr>
-      </w:pPr>
-      <w:r>
-        <w:rPr>
-          <w:rFonts w:cs="Arial"/>
-          <w:szCs w:val="24"/>
-        </w:rPr>
-        <w:t>En esta sección se debe realizar la descripción del funcionamiento de las distintas rutinas a través de diagramas de estados finitos y/o diagramas de flujo. No es necesaria en esta sección la presentación de un diagrama para cada rutina, para aquellas rutinas que sean triviales pueden explicarse sus acciones resumidamente en forma escrita.</w:t>
-      </w:r>
-    </w:p>
-    <w:p>
-      <w:pPr>
-        <w:pStyle w:val="Ttulo1"/>
-      </w:pPr>
-      <w:bookmarkStart w:id="20" w:name="_Toc436440356"/>
-      <w:r>
-        <w:lastRenderedPageBreak/>
-        <w:t>Modo de operación</w:t>
-      </w:r>
-      <w:bookmarkEnd w:id="20"/>
-    </w:p>
-    <w:p>
-      <w:pPr>
-        <w:spacing w:after="0" w:line="240" w:lineRule="auto"/>
-        <w:rPr>
-          <w:rFonts w:cs="Arial"/>
-          <w:szCs w:val="24"/>
-        </w:rPr>
-      </w:pPr>
-      <w:r>
-        <w:rPr>
-          <w:rFonts w:cs="Arial"/>
-          <w:szCs w:val="24"/>
-        </w:rPr>
-        <w:t>En esta sección se deberá describir la forma operación del equipo final. Si bien no se pretende que se realice un manual de usuario completo, las explicaciones realizadas deben ser suficientes para comandar el equipo en forma completa. Se podrán agregar fotos para hacer más sencill</w:t>
-      </w:r>
-      <w:r>
-        <w:rPr>
-          <w:rFonts w:cs="Arial"/>
-          <w:szCs w:val="24"/>
-        </w:rPr>
-        <w:t>as las explicaciones, estas no deben ser más de cinco y ocupando c/u media carilla como máximo.</w:t>
-      </w:r>
-    </w:p>
-    <w:p>
-      <w:pPr>
-        <w:pStyle w:val="Ttulo1"/>
-      </w:pPr>
-      <w:bookmarkStart w:id="21" w:name="_Toc436440357"/>
-      <w:r>
-        <w:t>Ensayos</w:t>
-      </w:r>
-      <w:bookmarkEnd w:id="21"/>
     </w:p>
     <w:p>
       <w:pPr>
@@ -4196,14 +3987,14 @@
       <w:pPr>
         <w:pStyle w:val="Ttulo1"/>
       </w:pPr>
-      <w:bookmarkStart w:id="22" w:name="_Toc436440358"/>
+      <w:bookmarkStart w:id="20" w:name="_Toc21354157"/>
       <w:r>
         <w:t>C</w:t>
       </w:r>
       <w:r>
         <w:t>onclusiones</w:t>
       </w:r>
-      <w:bookmarkEnd w:id="22"/>
+      <w:bookmarkEnd w:id="20"/>
     </w:p>
     <w:p>
       <w:pPr>
@@ -4335,11 +4126,11 @@
       <w:pPr>
         <w:pStyle w:val="Ttulo1"/>
       </w:pPr>
-      <w:bookmarkStart w:id="23" w:name="_Toc436440359"/>
+      <w:bookmarkStart w:id="21" w:name="_Toc21354158"/>
       <w:r>
         <w:t>Proyecto finalizado</w:t>
       </w:r>
-      <w:bookmarkEnd w:id="23"/>
+      <w:bookmarkEnd w:id="21"/>
     </w:p>
     <w:p>
       <w:pPr>
@@ -4361,11 +4152,11 @@
       <w:pPr>
         <w:pStyle w:val="Ttulo1"/>
       </w:pPr>
-      <w:bookmarkStart w:id="24" w:name="_Toc436440360"/>
+      <w:bookmarkStart w:id="22" w:name="_Toc21354159"/>
       <w:r>
         <w:t>Referencias</w:t>
       </w:r>
-      <w:bookmarkEnd w:id="24"/>
+      <w:bookmarkEnd w:id="22"/>
     </w:p>
     <w:p>
       <w:r>
@@ -4432,7 +4223,6 @@
         <w:rPr>
           <w:u w:val="single"/>
         </w:rPr>
-        <w:lastRenderedPageBreak/>
         <w:t>Libro</w:t>
       </w:r>
       <w:r>
@@ -4485,7 +4275,7 @@
         </w:rPr>
         <w:t xml:space="preserve">: Robot arm tutorial - </w:t>
       </w:r>
-      <w:hyperlink r:id="rId13" w:history="1">
+      <w:hyperlink r:id="rId14" w:history="1">
         <w:r>
           <w:rPr>
             <w:rStyle w:val="Hipervnculo"/>
@@ -4776,7 +4566,7 @@
                     </pic:cNvPicPr>
                   </pic:nvPicPr>
                   <pic:blipFill>
-                    <a:blip r:embed="rId14"/>
+                    <a:blip r:embed="rId15"/>
                     <a:srcRect/>
                     <a:stretch>
                       <a:fillRect/>
@@ -4895,23 +4685,23 @@
           <w:rFonts w:cs="Arial"/>
           <w:szCs w:val="24"/>
         </w:rPr>
+        <w:t>Cualquier aspecto que el alumno considere relevante a desarrollar sobre su proyecto y que no se encuentre mencionado en este modelo, puede ser abordado con el permiso del cuerpo docente, pero es importante que el mismo no descuide los puntos señalados en este modelo.</w:t>
+      </w:r>
+    </w:p>
+    <w:p>
+      <w:pPr>
+        <w:spacing w:after="120" w:line="240" w:lineRule="auto"/>
+        <w:rPr>
+          <w:rFonts w:cs="Arial"/>
+          <w:szCs w:val="24"/>
+        </w:rPr>
+      </w:pPr>
+      <w:r>
+        <w:rPr>
+          <w:rFonts w:cs="Arial"/>
+          <w:szCs w:val="24"/>
+        </w:rPr>
         <w:lastRenderedPageBreak/>
-        <w:t>Cualquier aspecto que el alumno considere relevante a desarrollar sobre su proyecto y que no se encuentre mencionado en este modelo, puede ser abordado con el permiso del cuerpo docente, pero es importante que el mismo no descuide los puntos señalados en este modelo.</w:t>
-      </w:r>
-    </w:p>
-    <w:p>
-      <w:pPr>
-        <w:spacing w:after="120" w:line="240" w:lineRule="auto"/>
-        <w:rPr>
-          <w:rFonts w:cs="Arial"/>
-          <w:szCs w:val="24"/>
-        </w:rPr>
-      </w:pPr>
-      <w:r>
-        <w:rPr>
-          <w:rFonts w:cs="Arial"/>
-          <w:szCs w:val="24"/>
-        </w:rPr>
         <w:t>No olvidar que las faltas de ortografía y la mala redacción son evaluadas también al corregir el informe y una elevada cantidad de las mismas podrá afectar la nota final</w:t>
       </w:r>
       <w:r>
@@ -4986,8 +4776,8 @@
       </w:pPr>
     </w:p>
     <w:sectPr>
-      <w:headerReference w:type="default" r:id="rId15"/>
-      <w:footerReference w:type="default" r:id="rId16"/>
+      <w:headerReference w:type="default" r:id="rId16"/>
+      <w:footerReference w:type="default" r:id="rId17"/>
       <w:pgSz w:w="11906" w:h="16838"/>
       <w:pgMar w:top="1417" w:right="1701" w:bottom="1417" w:left="1701" w:header="708" w:footer="708" w:gutter="0"/>
       <w:pgNumType w:start="1"/>
@@ -5147,7 +4937,7 @@
             <w:noProof/>
             <w:sz w:val="22"/>
           </w:rPr>
-          <w:t>2</w:t>
+          <w:t>4</w:t>
         </w:r>
         <w:r>
           <w:rPr>
@@ -8431,7 +8221,7 @@
 </file>
 
 <file path=customXml/itemProps1.xml><?xml version="1.0" encoding="utf-8"?>
-<ds:datastoreItem xmlns:ds="http://schemas.openxmlformats.org/officeDocument/2006/customXml" ds:itemID="{6788B3D5-DFED-4466-93E9-A7F391B9B96E}">
+<ds:datastoreItem xmlns:ds="http://schemas.openxmlformats.org/officeDocument/2006/customXml" ds:itemID="{94E9953C-A42E-44C5-ADE2-2D90FF3E74B5}">
   <ds:schemaRefs>
     <ds:schemaRef ds:uri="http://schemas.openxmlformats.org/officeDocument/2006/bibliography"/>
   </ds:schemaRefs>

</xml_diff>